<commit_message>
updated the testing documents more
</commit_message>
<xml_diff>
--- a/Project Testing/Test Report.docx
+++ b/Project Testing/Test Report.docx
@@ -1144,7 +1144,13 @@
         <w:t xml:space="preserve">The following document </w:t>
       </w:r>
       <w:r>
-        <w:t>contains the test</w:t>
+        <w:t>contains the</w:t>
+      </w:r>
+      <w:r>
+        <w:t xml:space="preserve"> alpha</w:t>
+      </w:r>
+      <w:r>
+        <w:t xml:space="preserve"> test</w:t>
       </w:r>
       <w:r>
         <w:t xml:space="preserve">s </w:t>
@@ -1156,10 +1162,38 @@
         <w:t>messaging application project.</w:t>
       </w:r>
       <w:r>
-        <w:t xml:space="preserve"> The tests are for acceptance testing</w:t>
+        <w:t xml:space="preserve"> </w:t>
+      </w:r>
+    </w:p>
+    <w:p>
+      <w:pPr>
+        <w:pStyle w:val="Heading1"/>
+      </w:pPr>
+      <w:r>
+        <w:t>Summary</w:t>
+      </w:r>
+    </w:p>
+    <w:p>
+      <w:r>
+        <w:t>The following tests are alpha tests as they are acceptance</w:t>
       </w:r>
       <w:r>
-        <w:t xml:space="preserve">; testing that the application meets the requirements. </w:t>
+        <w:t xml:space="preserve"> testing</w:t>
+      </w:r>
+      <w:r>
+        <w:t xml:space="preserve"> done </w:t>
+      </w:r>
+      <w:r>
+        <w:t>at the end of the implementation</w:t>
+      </w:r>
+      <w:r>
+        <w:t xml:space="preserve"> by internal members of the organisation</w:t>
+      </w:r>
+      <w:r>
+        <w:t xml:space="preserve"> </w:t>
+      </w:r>
+      <w:r>
+        <w:t xml:space="preserve">testing that the application meets the requirements. </w:t>
       </w:r>
       <w:r>
         <w:t>Therefore,</w:t>
@@ -1240,7 +1274,19 @@
         <w:t xml:space="preserve">techniques are used or are recommended to </w:t>
       </w:r>
       <w:r>
-        <w:t xml:space="preserve">support the testing. </w:t>
+        <w:t>support the testing.</w:t>
+      </w:r>
+      <w:r>
+        <w:t xml:space="preserve"> Unit tests were also added to the </w:t>
+      </w:r>
+      <w:r>
+        <w:t>application and</w:t>
+      </w:r>
+      <w:r>
+        <w:t xml:space="preserve"> test </w:t>
+      </w:r>
+      <w:r>
+        <w:t xml:space="preserve">some of the basic functionality. </w:t>
       </w:r>
       <w:r>
         <w:t>The table seen below</w:t>
@@ -1252,7 +1298,13 @@
         <w:t xml:space="preserve"> </w:t>
       </w:r>
       <w:r>
-        <w:t>is used to detail all the tests</w:t>
+        <w:t>is used to detail all the</w:t>
+      </w:r>
+      <w:r>
+        <w:t xml:space="preserve"> alpha</w:t>
+      </w:r>
+      <w:r>
+        <w:t xml:space="preserve"> tests</w:t>
       </w:r>
       <w:r>
         <w:t xml:space="preserve">, which have been split by their requirements priority, </w:t>
@@ -1269,6 +1321,9 @@
         <w:keepNext/>
       </w:pPr>
       <w:r>
+        <w:rPr>
+          <w:noProof/>
+        </w:rPr>
         <w:drawing>
           <wp:inline distT="0" distB="0" distL="0" distR="0" wp14:anchorId="327C852B" wp14:editId="0C5DC91B">
             <wp:extent cx="6166463" cy="2600587"/>
@@ -1341,6 +1396,7 @@
         <w:t xml:space="preserve"> Testing Table Layout</w:t>
       </w:r>
     </w:p>
+    <w:p/>
     <w:p>
       <w:r>
         <w:br w:type="page"/>
@@ -3197,15 +3253,7 @@
           </w:tcPr>
           <w:p>
             <w:r>
-              <w:t xml:space="preserve">Hannah </w:t>
-            </w:r>
-            <w:proofErr w:type="spellStart"/>
-            <w:r>
-              <w:t>Ashna</w:t>
-            </w:r>
-            <w:proofErr w:type="spellEnd"/>
-            <w:r>
-              <w:t xml:space="preserve"> Jacob</w:t>
+              <w:t>Hannah Ashna Jacob</w:t>
             </w:r>
           </w:p>
         </w:tc>
@@ -5843,10 +5891,7 @@
           </w:tcPr>
           <w:p>
             <w:r>
-              <w:t>Passed but r</w:t>
-            </w:r>
-            <w:r>
-              <w:t>equires user to select their status first to then show whether they are online or not and can be inconsistent across users. Passable but not ideal.</w:t>
+              <w:t>Passed but requires user to select their status first to then show whether they are online or not and can be inconsistent across users. Passable but not ideal.</w:t>
             </w:r>
           </w:p>
         </w:tc>
@@ -13956,25 +14001,16 @@
 </file>
 
 <file path=customXml/item2.xml><?xml version="1.0" encoding="utf-8"?>
-<b:Sources xmlns:b="http://schemas.openxmlformats.org/officeDocument/2006/bibliography" xmlns="http://schemas.openxmlformats.org/officeDocument/2006/bibliography" SelectedStyle="\APASixthEditionOfficeOnline.xsl" StyleName="APA" Version="6"/>
-</file>
-
-<file path=customXml/item3.xml><?xml version="1.0" encoding="utf-8"?>
 <p:properties xmlns:p="http://schemas.microsoft.com/office/2006/metadata/properties" xmlns:xsi="http://www.w3.org/2001/XMLSchema-instance" xmlns:pc="http://schemas.microsoft.com/office/infopath/2007/PartnerControls">
   <documentManagement/>
 </p:properties>
 </file>
 
-<file path=customXml/item4.xml><?xml version="1.0" encoding="utf-8"?>
-<?mso-contentType ?>
-<FormTemplates xmlns="http://schemas.microsoft.com/sharepoint/v3/contenttype/forms">
-  <Display>DocumentLibraryForm</Display>
-  <Edit>DocumentLibraryForm</Edit>
-  <New>DocumentLibraryForm</New>
-</FormTemplates>
+<file path=customXml/item3.xml><?xml version="1.0" encoding="utf-8"?>
+<b:Sources xmlns:b="http://schemas.openxmlformats.org/officeDocument/2006/bibliography" xmlns="http://schemas.openxmlformats.org/officeDocument/2006/bibliography" SelectedStyle="\APASixthEditionOfficeOnline.xsl" StyleName="APA" Version="6"/>
 </file>
 
-<file path=customXml/item5.xml><?xml version="1.0" encoding="utf-8"?>
+<file path=customXml/item4.xml><?xml version="1.0" encoding="utf-8"?>
 <ct:contentTypeSchema xmlns:ct="http://schemas.microsoft.com/office/2006/metadata/contentType" xmlns:ma="http://schemas.microsoft.com/office/2006/metadata/properties/metaAttributes" ct:_="" ma:_="" ma:contentTypeName="Document" ma:contentTypeID="0x010100EC7C6E86DA66DF4491F05DF7BB4AB375" ma:contentTypeVersion="6" ma:contentTypeDescription="Create a new document." ma:contentTypeScope="" ma:versionID="e48098bcaf081ac8d1dd2101038eae21">
   <xsd:schema xmlns:xsd="http://www.w3.org/2001/XMLSchema" xmlns:xs="http://www.w3.org/2001/XMLSchema" xmlns:p="http://schemas.microsoft.com/office/2006/metadata/properties" xmlns:ns2="eaede4f3-c50c-4c4e-8f40-fa9434a2cbcd" targetNamespace="http://schemas.microsoft.com/office/2006/metadata/properties" ma:root="true" ma:fieldsID="2637e30a801b20385e537dcc3114613b" ns2:_="">
     <xsd:import namespace="eaede4f3-c50c-4c4e-8f40-fa9434a2cbcd"/>
@@ -14132,6 +14168,15 @@
 </ct:contentTypeSchema>
 </file>
 
+<file path=customXml/item5.xml><?xml version="1.0" encoding="utf-8"?>
+<?mso-contentType ?>
+<FormTemplates xmlns="http://schemas.microsoft.com/sharepoint/v3/contenttype/forms">
+  <Display>DocumentLibraryForm</Display>
+  <Edit>DocumentLibraryForm</Edit>
+  <New>DocumentLibraryForm</New>
+</FormTemplates>
+</file>
+
 <file path=customXml/itemProps1.xml><?xml version="1.0" encoding="utf-8"?>
 <ds:datastoreItem xmlns:ds="http://schemas.openxmlformats.org/officeDocument/2006/customXml" ds:itemID="{55AF091B-3C7A-41E3-B477-F2FDAA23CFDA}">
   <ds:schemaRefs>
@@ -14141,14 +14186,6 @@
 </file>
 
 <file path=customXml/itemProps2.xml><?xml version="1.0" encoding="utf-8"?>
-<ds:datastoreItem xmlns:ds="http://schemas.openxmlformats.org/officeDocument/2006/customXml" ds:itemID="{256E4072-1FAF-4E32-8EDE-2E6E23320C56}">
-  <ds:schemaRefs>
-    <ds:schemaRef ds:uri="http://schemas.openxmlformats.org/officeDocument/2006/bibliography"/>
-  </ds:schemaRefs>
-</ds:datastoreItem>
-</file>
-
-<file path=customXml/itemProps3.xml><?xml version="1.0" encoding="utf-8"?>
 <ds:datastoreItem xmlns:ds="http://schemas.openxmlformats.org/officeDocument/2006/customXml" ds:itemID="{A61B7C5D-8D72-4012-B732-BCBACA360831}">
   <ds:schemaRefs>
     <ds:schemaRef ds:uri="http://schemas.microsoft.com/office/2006/metadata/properties"/>
@@ -14157,15 +14194,15 @@
 </ds:datastoreItem>
 </file>
 
-<file path=customXml/itemProps4.xml><?xml version="1.0" encoding="utf-8"?>
-<ds:datastoreItem xmlns:ds="http://schemas.openxmlformats.org/officeDocument/2006/customXml" ds:itemID="{DE1BF22A-E760-4508-A4A4-FD1B786E318D}">
+<file path=customXml/itemProps3.xml><?xml version="1.0" encoding="utf-8"?>
+<ds:datastoreItem xmlns:ds="http://schemas.openxmlformats.org/officeDocument/2006/customXml" ds:itemID="{256E4072-1FAF-4E32-8EDE-2E6E23320C56}">
   <ds:schemaRefs>
-    <ds:schemaRef ds:uri="http://schemas.microsoft.com/sharepoint/v3/contenttype/forms"/>
+    <ds:schemaRef ds:uri="http://schemas.openxmlformats.org/officeDocument/2006/bibliography"/>
   </ds:schemaRefs>
 </ds:datastoreItem>
 </file>
 
-<file path=customXml/itemProps5.xml><?xml version="1.0" encoding="utf-8"?>
+<file path=customXml/itemProps4.xml><?xml version="1.0" encoding="utf-8"?>
 <ds:datastoreItem xmlns:ds="http://schemas.openxmlformats.org/officeDocument/2006/customXml" ds:itemID="{D193581E-D35C-4176-A308-8ABD7141442C}">
   <ds:schemaRefs>
     <ds:schemaRef ds:uri="http://schemas.microsoft.com/office/2006/metadata/contentType"/>
@@ -14181,4 +14218,12 @@
     <ds:schemaRef ds:uri="http://schemas.microsoft.com/internal/obd"/>
   </ds:schemaRefs>
 </ds:datastoreItem>
+</file>
+
+<file path=customXml/itemProps5.xml><?xml version="1.0" encoding="utf-8"?>
+<ds:datastoreItem xmlns:ds="http://schemas.openxmlformats.org/officeDocument/2006/customXml" ds:itemID="{DE1BF22A-E760-4508-A4A4-FD1B786E318D}">
+  <ds:schemaRefs>
+    <ds:schemaRef ds:uri="http://schemas.microsoft.com/sharepoint/v3/contenttype/forms"/>
+  </ds:schemaRefs>
+</ds:datastoreItem>
 </file>
</xml_diff>

<commit_message>
Added description to the Test Plan section
</commit_message>
<xml_diff>
--- a/Project Testing/Test Report.docx
+++ b/Project Testing/Test Report.docx
@@ -122,6 +122,7 @@
                                     <w:dataBinding w:prefixMappings="xmlns:ns0='http://purl.org/dc/elements/1.1/' xmlns:ns1='http://schemas.openxmlformats.org/package/2006/metadata/core-properties' " w:xpath="/ns1:coreProperties[1]/ns0:title[1]" w:storeItemID="{6C3C8BC8-F283-45AE-878A-BAB7291924A1}"/>
                                     <w:text/>
                                   </w:sdtPr>
+                                  <w:sdtEndPr/>
                                   <w:sdtContent>
                                     <w:r>
                                       <w:rPr>
@@ -148,6 +149,7 @@
                                   <w:dataBinding w:prefixMappings="xmlns:ns0='http://purl.org/dc/elements/1.1/' xmlns:ns1='http://schemas.openxmlformats.org/package/2006/metadata/core-properties' " w:xpath="/ns1:coreProperties[1]/ns0:subject[1]" w:storeItemID="{6C3C8BC8-F283-45AE-878A-BAB7291924A1}"/>
                                   <w:text/>
                                 </w:sdtPr>
+                                <w:sdtEndPr/>
                                 <w:sdtContent>
                                   <w:p>
                                     <w:pPr>
@@ -195,6 +197,7 @@
                                   <w:dataBinding w:prefixMappings="xmlns:ns0='http://purl.org/dc/elements/1.1/' xmlns:ns1='http://schemas.openxmlformats.org/package/2006/metadata/core-properties' " w:xpath="/ns1:coreProperties[1]/ns0:creator[1]" w:storeItemID="{6C3C8BC8-F283-45AE-878A-BAB7291924A1}"/>
                                   <w:text/>
                                 </w:sdtPr>
+                                <w:sdtEndPr/>
                                 <w:sdtContent>
                                   <w:p>
                                     <w:pPr>
@@ -379,6 +382,7 @@
                               <w:dataBinding w:prefixMappings="xmlns:ns0='http://purl.org/dc/elements/1.1/' xmlns:ns1='http://schemas.openxmlformats.org/package/2006/metadata/core-properties' " w:xpath="/ns1:coreProperties[1]/ns0:title[1]" w:storeItemID="{6C3C8BC8-F283-45AE-878A-BAB7291924A1}"/>
                               <w:text/>
                             </w:sdtPr>
+                            <w:sdtEndPr/>
                             <w:sdtContent>
                               <w:r>
                                 <w:rPr>
@@ -405,6 +409,7 @@
                             <w:dataBinding w:prefixMappings="xmlns:ns0='http://purl.org/dc/elements/1.1/' xmlns:ns1='http://schemas.openxmlformats.org/package/2006/metadata/core-properties' " w:xpath="/ns1:coreProperties[1]/ns0:subject[1]" w:storeItemID="{6C3C8BC8-F283-45AE-878A-BAB7291924A1}"/>
                             <w:text/>
                           </w:sdtPr>
+                          <w:sdtEndPr/>
                           <w:sdtContent>
                             <w:p>
                               <w:pPr>
@@ -452,6 +457,7 @@
                             <w:dataBinding w:prefixMappings="xmlns:ns0='http://purl.org/dc/elements/1.1/' xmlns:ns1='http://schemas.openxmlformats.org/package/2006/metadata/core-properties' " w:xpath="/ns1:coreProperties[1]/ns0:creator[1]" w:storeItemID="{6C3C8BC8-F283-45AE-878A-BAB7291924A1}"/>
                             <w:text/>
                           </w:sdtPr>
+                          <w:sdtEndPr/>
                           <w:sdtContent>
                             <w:p>
                               <w:pPr>
@@ -677,6 +683,7 @@
                                     <w:calendar w:val="gregorian"/>
                                   </w:date>
                                 </w:sdtPr>
+                                <w:sdtEndPr/>
                                 <w:sdtContent>
                                   <w:p>
                                     <w:pPr>
@@ -743,6 +750,7 @@
                               <w:calendar w:val="gregorian"/>
                             </w:date>
                           </w:sdtPr>
+                          <w:sdtEndPr/>
                           <w:sdtContent>
                             <w:p>
                               <w:pPr>
@@ -1346,6 +1354,20 @@
       <w:r>
         <w:t xml:space="preserve"> document. </w:t>
       </w:r>
+      <w:r>
+        <w:t xml:space="preserve">A video of the tests being performed can also be seen </w:t>
+      </w:r>
+      <w:hyperlink r:id="rId11" w:history="1">
+        <w:r>
+          <w:rPr>
+            <w:rStyle w:val="Hyperlink"/>
+          </w:rPr>
+          <w:t>here</w:t>
+        </w:r>
+      </w:hyperlink>
+      <w:r>
+        <w:t xml:space="preserve">. </w:t>
+      </w:r>
     </w:p>
     <w:bookmarkEnd w:id="1"/>
     <w:p>
@@ -1374,7 +1396,7 @@
                     </pic:cNvPicPr>
                   </pic:nvPicPr>
                   <pic:blipFill rotWithShape="1">
-                    <a:blip r:embed="rId11" cstate="print">
+                    <a:blip r:embed="rId12" cstate="print">
                       <a:extLst>
                         <a:ext uri="{28A0092B-C50C-407E-A947-70E740481C1C}">
                           <a14:useLocalDpi xmlns:a14="http://schemas.microsoft.com/office/drawing/2010/main" val="0"/>
@@ -1417,14 +1439,27 @@
       <w:r>
         <w:t xml:space="preserve">Figure </w:t>
       </w:r>
-      <w:fldSimple w:instr=" SEQ Figure \* ARABIC ">
-        <w:r>
-          <w:rPr>
-            <w:noProof/>
-          </w:rPr>
-          <w:t>1</w:t>
-        </w:r>
-      </w:fldSimple>
+      <w:r>
+        <w:fldChar w:fldCharType="begin"/>
+      </w:r>
+      <w:r>
+        <w:instrText xml:space="preserve"> SEQ Figure \* ARABIC </w:instrText>
+      </w:r>
+      <w:r>
+        <w:fldChar w:fldCharType="separate"/>
+      </w:r>
+      <w:r>
+        <w:rPr>
+          <w:noProof/>
+        </w:rPr>
+        <w:t>1</w:t>
+      </w:r>
+      <w:r>
+        <w:rPr>
+          <w:noProof/>
+        </w:rPr>
+        <w:fldChar w:fldCharType="end"/>
+      </w:r>
       <w:bookmarkEnd w:id="2"/>
       <w:r>
         <w:t xml:space="preserve"> Testing Table Layout</w:t>
@@ -1676,13 +1711,8 @@
           </w:tcPr>
           <w:p>
             <w:r>
-              <w:t xml:space="preserve">Computer running Ubuntu </w:t>
-            </w:r>
-            <w:proofErr w:type="gramStart"/>
-            <w:r>
-              <w:t>Image</w:t>
-            </w:r>
-            <w:proofErr w:type="gramEnd"/>
+              <w:t>Computer running Ubuntu Image</w:t>
+            </w:r>
           </w:p>
           <w:p>
             <w:r>
@@ -1885,12 +1915,24 @@
             <w:r>
               <w:t xml:space="preserve">Test Video: </w:t>
             </w:r>
-            <w:hyperlink r:id="rId12" w:history="1">
+            <w:hyperlink r:id="rId13" w:history="1">
               <w:r>
                 <w:rPr>
                   <w:rStyle w:val="Hyperlink"/>
                 </w:rPr>
-                <w:t>https://youtu.be/U4m7-xC_gLg?t=90</w:t>
+                <w:t>https://youtu.be/U4m7-xC_gL</w:t>
+              </w:r>
+              <w:r>
+                <w:rPr>
+                  <w:rStyle w:val="Hyperlink"/>
+                </w:rPr>
+                <w:t>g</w:t>
+              </w:r>
+              <w:r>
+                <w:rPr>
+                  <w:rStyle w:val="Hyperlink"/>
+                </w:rPr>
+                <w:t>?t=90</w:t>
               </w:r>
             </w:hyperlink>
             <w:r>
@@ -1932,7 +1974,7 @@
                           <pic:cNvPicPr/>
                         </pic:nvPicPr>
                         <pic:blipFill>
-                          <a:blip r:embed="rId13"/>
+                          <a:blip r:embed="rId14"/>
                           <a:stretch>
                             <a:fillRect/>
                           </a:stretch>
@@ -1960,14 +2002,27 @@
             <w:r>
               <w:t xml:space="preserve">Figure </w:t>
             </w:r>
-            <w:fldSimple w:instr=" SEQ Figure \* ARABIC ">
-              <w:r>
-                <w:rPr>
-                  <w:noProof/>
-                </w:rPr>
-                <w:t>2</w:t>
-              </w:r>
-            </w:fldSimple>
+            <w:r>
+              <w:fldChar w:fldCharType="begin"/>
+            </w:r>
+            <w:r>
+              <w:instrText xml:space="preserve"> SEQ Figure \* ARABIC </w:instrText>
+            </w:r>
+            <w:r>
+              <w:fldChar w:fldCharType="separate"/>
+            </w:r>
+            <w:r>
+              <w:rPr>
+                <w:noProof/>
+              </w:rPr>
+              <w:t>2</w:t>
+            </w:r>
+            <w:r>
+              <w:rPr>
+                <w:noProof/>
+              </w:rPr>
+              <w:fldChar w:fldCharType="end"/>
+            </w:r>
             <w:r>
               <w:t xml:space="preserve"> - Test 01 - Users able to send and receive messages successfully</w:t>
             </w:r>
@@ -2279,13 +2334,8 @@
           </w:tcPr>
           <w:p>
             <w:r>
-              <w:t xml:space="preserve">Computer running Ubuntu </w:t>
-            </w:r>
-            <w:proofErr w:type="gramStart"/>
-            <w:r>
-              <w:t>Image</w:t>
-            </w:r>
-            <w:proofErr w:type="gramEnd"/>
+              <w:t>Computer running Ubuntu Image</w:t>
+            </w:r>
           </w:p>
           <w:p>
             <w:r>
@@ -2496,7 +2546,7 @@
             <w:r>
               <w:t xml:space="preserve"> </w:t>
             </w:r>
-            <w:hyperlink r:id="rId14" w:history="1">
+            <w:hyperlink r:id="rId15" w:history="1">
               <w:r>
                 <w:rPr>
                   <w:rStyle w:val="Hyperlink"/>
@@ -2534,7 +2584,7 @@
                           </pic:cNvPicPr>
                         </pic:nvPicPr>
                         <pic:blipFill>
-                          <a:blip r:embed="rId15">
+                          <a:blip r:embed="rId16">
                             <a:extLst>
                               <a:ext uri="{28A0092B-C50C-407E-A947-70E740481C1C}">
                                 <a14:useLocalDpi xmlns:a14="http://schemas.microsoft.com/office/drawing/2010/main" val="0"/>
@@ -2570,14 +2620,27 @@
             <w:r>
               <w:t xml:space="preserve">Figure </w:t>
             </w:r>
-            <w:fldSimple w:instr=" SEQ Figure \* ARABIC ">
-              <w:r>
-                <w:rPr>
-                  <w:noProof/>
-                </w:rPr>
-                <w:t>3</w:t>
-              </w:r>
-            </w:fldSimple>
+            <w:r>
+              <w:fldChar w:fldCharType="begin"/>
+            </w:r>
+            <w:r>
+              <w:instrText xml:space="preserve"> SEQ Figure \* ARABIC </w:instrText>
+            </w:r>
+            <w:r>
+              <w:fldChar w:fldCharType="separate"/>
+            </w:r>
+            <w:r>
+              <w:rPr>
+                <w:noProof/>
+              </w:rPr>
+              <w:t>3</w:t>
+            </w:r>
+            <w:r>
+              <w:rPr>
+                <w:noProof/>
+              </w:rPr>
+              <w:fldChar w:fldCharType="end"/>
+            </w:r>
             <w:r>
               <w:t xml:space="preserve"> - Test 02 </w:t>
             </w:r>
@@ -2913,13 +2976,8 @@
           </w:tcPr>
           <w:p>
             <w:r>
-              <w:t xml:space="preserve">Computer running Ubuntu </w:t>
-            </w:r>
-            <w:proofErr w:type="gramStart"/>
-            <w:r>
-              <w:t>Image</w:t>
-            </w:r>
-            <w:proofErr w:type="gramEnd"/>
+              <w:t>Computer running Ubuntu Image</w:t>
+            </w:r>
           </w:p>
           <w:p>
             <w:r>
@@ -3095,15 +3153,7 @@
           </w:tcPr>
           <w:p>
             <w:r>
-              <w:t xml:space="preserve">Hannah </w:t>
-            </w:r>
-            <w:proofErr w:type="spellStart"/>
-            <w:r>
-              <w:t>Ashna</w:t>
-            </w:r>
-            <w:proofErr w:type="spellEnd"/>
-            <w:r>
-              <w:t xml:space="preserve"> Jacob</w:t>
+              <w:t>Hannah Ashna Jacob</w:t>
             </w:r>
           </w:p>
           <w:p>
@@ -3146,7 +3196,7 @@
             <w:r>
               <w:t xml:space="preserve">Test Video: </w:t>
             </w:r>
-            <w:hyperlink r:id="rId16" w:history="1">
+            <w:hyperlink r:id="rId17" w:history="1">
               <w:r>
                 <w:rPr>
                   <w:rStyle w:val="Hyperlink"/>
@@ -3182,7 +3232,7 @@
                           <pic:cNvPicPr/>
                         </pic:nvPicPr>
                         <pic:blipFill rotWithShape="1">
-                          <a:blip r:embed="rId17"/>
+                          <a:blip r:embed="rId18"/>
                           <a:srcRect b="22701"/>
                           <a:stretch/>
                         </pic:blipFill>
@@ -3217,14 +3267,27 @@
             <w:r>
               <w:t xml:space="preserve">Figure </w:t>
             </w:r>
-            <w:fldSimple w:instr=" SEQ Figure \* ARABIC ">
-              <w:r>
-                <w:rPr>
-                  <w:noProof/>
-                </w:rPr>
-                <w:t>4</w:t>
-              </w:r>
-            </w:fldSimple>
+            <w:r>
+              <w:fldChar w:fldCharType="begin"/>
+            </w:r>
+            <w:r>
+              <w:instrText xml:space="preserve"> SEQ Figure \* ARABIC </w:instrText>
+            </w:r>
+            <w:r>
+              <w:fldChar w:fldCharType="separate"/>
+            </w:r>
+            <w:r>
+              <w:rPr>
+                <w:noProof/>
+              </w:rPr>
+              <w:t>4</w:t>
+            </w:r>
+            <w:r>
+              <w:rPr>
+                <w:noProof/>
+              </w:rPr>
+              <w:fldChar w:fldCharType="end"/>
+            </w:r>
             <w:r>
               <w:t xml:space="preserve"> - Test 03 [FAILED] - When making room</w:t>
             </w:r>
@@ -3256,7 +3319,7 @@
                           </pic:cNvPicPr>
                         </pic:nvPicPr>
                         <pic:blipFill rotWithShape="1">
-                          <a:blip r:embed="rId18" cstate="print">
+                          <a:blip r:embed="rId19" cstate="print">
                             <a:extLst>
                               <a:ext uri="{28A0092B-C50C-407E-A947-70E740481C1C}">
                                 <a14:useLocalDpi xmlns:a14="http://schemas.microsoft.com/office/drawing/2010/main" val="0"/>
@@ -3298,22 +3361,30 @@
             <w:r>
               <w:t xml:space="preserve">Figure </w:t>
             </w:r>
-            <w:fldSimple w:instr=" SEQ Figure \* ARABIC ">
-              <w:r>
-                <w:rPr>
-                  <w:noProof/>
-                </w:rPr>
-                <w:t>5</w:t>
-              </w:r>
-            </w:fldSimple>
-            <w:r>
-              <w:t xml:space="preserve"> - Test 03 [FAILED] - After </w:t>
-            </w:r>
-            <w:proofErr w:type="gramStart"/>
-            <w:r>
-              <w:t>Refreshing</w:t>
-            </w:r>
-            <w:proofErr w:type="gramEnd"/>
+            <w:r>
+              <w:fldChar w:fldCharType="begin"/>
+            </w:r>
+            <w:r>
+              <w:instrText xml:space="preserve"> SEQ Figure \* ARABIC </w:instrText>
+            </w:r>
+            <w:r>
+              <w:fldChar w:fldCharType="separate"/>
+            </w:r>
+            <w:r>
+              <w:rPr>
+                <w:noProof/>
+              </w:rPr>
+              <w:t>5</w:t>
+            </w:r>
+            <w:r>
+              <w:rPr>
+                <w:noProof/>
+              </w:rPr>
+              <w:fldChar w:fldCharType="end"/>
+            </w:r>
+            <w:r>
+              <w:t xml:space="preserve"> - Test 03 [FAILED] - After Refreshing</w:t>
+            </w:r>
           </w:p>
           <w:p>
             <w:pPr>
@@ -3339,7 +3410,7 @@
                           <pic:cNvPicPr/>
                         </pic:nvPicPr>
                         <pic:blipFill>
-                          <a:blip r:embed="rId19"/>
+                          <a:blip r:embed="rId20"/>
                           <a:stretch>
                             <a:fillRect/>
                           </a:stretch>
@@ -3367,14 +3438,27 @@
             <w:r>
               <w:t xml:space="preserve">Figure </w:t>
             </w:r>
-            <w:fldSimple w:instr=" SEQ Figure \* ARABIC ">
-              <w:r>
-                <w:rPr>
-                  <w:noProof/>
-                </w:rPr>
-                <w:t>6</w:t>
-              </w:r>
-            </w:fldSimple>
+            <w:r>
+              <w:fldChar w:fldCharType="begin"/>
+            </w:r>
+            <w:r>
+              <w:instrText xml:space="preserve"> SEQ Figure \* ARABIC </w:instrText>
+            </w:r>
+            <w:r>
+              <w:fldChar w:fldCharType="separate"/>
+            </w:r>
+            <w:r>
+              <w:rPr>
+                <w:noProof/>
+              </w:rPr>
+              <w:t>6</w:t>
+            </w:r>
+            <w:r>
+              <w:rPr>
+                <w:noProof/>
+              </w:rPr>
+              <w:fldChar w:fldCharType="end"/>
+            </w:r>
             <w:r>
               <w:t xml:space="preserve"> - Test 03 - Room made and user is admin in file and has permissions</w:t>
             </w:r>
@@ -3696,13 +3780,8 @@
           </w:tcPr>
           <w:p>
             <w:r>
-              <w:t xml:space="preserve">Computer running Ubuntu </w:t>
-            </w:r>
-            <w:proofErr w:type="gramStart"/>
-            <w:r>
-              <w:t>Image</w:t>
-            </w:r>
-            <w:proofErr w:type="gramEnd"/>
+              <w:t>Computer running Ubuntu Image</w:t>
+            </w:r>
           </w:p>
           <w:p>
             <w:r>
@@ -3908,75 +3987,6 @@
                   <wp:extent cx="4675910" cy="2602148"/>
                   <wp:effectExtent l="0" t="0" r="0" b="8255"/>
                   <wp:docPr id="13" name="Picture 13"/>
-                  <wp:cNvGraphicFramePr>
-                    <a:graphicFrameLocks xmlns:a="http://schemas.openxmlformats.org/drawingml/2006/main" noChangeAspect="1"/>
-                  </wp:cNvGraphicFramePr>
-                  <a:graphic xmlns:a="http://schemas.openxmlformats.org/drawingml/2006/main">
-                    <a:graphicData uri="http://schemas.openxmlformats.org/drawingml/2006/picture">
-                      <pic:pic xmlns:pic="http://schemas.openxmlformats.org/drawingml/2006/picture">
-                        <pic:nvPicPr>
-                          <pic:cNvPr id="1" name=""/>
-                          <pic:cNvPicPr/>
-                        </pic:nvPicPr>
-                        <pic:blipFill>
-                          <a:blip r:embed="rId20"/>
-                          <a:stretch>
-                            <a:fillRect/>
-                          </a:stretch>
-                        </pic:blipFill>
-                        <pic:spPr>
-                          <a:xfrm>
-                            <a:off x="0" y="0"/>
-                            <a:ext cx="4774423" cy="2656971"/>
-                          </a:xfrm>
-                          <a:prstGeom prst="rect">
-                            <a:avLst/>
-                          </a:prstGeom>
-                        </pic:spPr>
-                      </pic:pic>
-                    </a:graphicData>
-                  </a:graphic>
-                </wp:inline>
-              </w:drawing>
-            </w:r>
-          </w:p>
-          <w:p>
-            <w:pPr>
-              <w:pStyle w:val="Caption"/>
-            </w:pPr>
-            <w:r>
-              <w:t xml:space="preserve">Figure </w:t>
-            </w:r>
-            <w:fldSimple w:instr=" SEQ Figure \* ARABIC ">
-              <w:r>
-                <w:rPr>
-                  <w:noProof/>
-                </w:rPr>
-                <w:t>7</w:t>
-              </w:r>
-            </w:fldSimple>
-            <w:r>
-              <w:t xml:space="preserve"> - Test 04 - Users after being removed from </w:t>
-            </w:r>
-            <w:proofErr w:type="gramStart"/>
-            <w:r>
-              <w:t>chatroom</w:t>
-            </w:r>
-            <w:proofErr w:type="gramEnd"/>
-          </w:p>
-          <w:p>
-            <w:pPr>
-              <w:keepNext/>
-            </w:pPr>
-            <w:r>
-              <w:rPr>
-                <w:noProof/>
-              </w:rPr>
-              <w:drawing>
-                <wp:inline distT="0" distB="0" distL="0" distR="0" wp14:anchorId="7E4B5B6B" wp14:editId="2BFF08CA">
-                  <wp:extent cx="3543300" cy="638175"/>
-                  <wp:effectExtent l="0" t="0" r="0" b="9525"/>
-                  <wp:docPr id="14" name="Picture 14"/>
                   <wp:cNvGraphicFramePr>
                     <a:graphicFrameLocks xmlns:a="http://schemas.openxmlformats.org/drawingml/2006/main" noChangeAspect="1"/>
                   </wp:cNvGraphicFramePr>
@@ -3996,6 +4006,83 @@
                         <pic:spPr>
                           <a:xfrm>
                             <a:off x="0" y="0"/>
+                            <a:ext cx="4774423" cy="2656971"/>
+                          </a:xfrm>
+                          <a:prstGeom prst="rect">
+                            <a:avLst/>
+                          </a:prstGeom>
+                        </pic:spPr>
+                      </pic:pic>
+                    </a:graphicData>
+                  </a:graphic>
+                </wp:inline>
+              </w:drawing>
+            </w:r>
+          </w:p>
+          <w:p>
+            <w:pPr>
+              <w:pStyle w:val="Caption"/>
+            </w:pPr>
+            <w:r>
+              <w:t xml:space="preserve">Figure </w:t>
+            </w:r>
+            <w:r>
+              <w:fldChar w:fldCharType="begin"/>
+            </w:r>
+            <w:r>
+              <w:instrText xml:space="preserve"> SEQ Figure \* ARABIC </w:instrText>
+            </w:r>
+            <w:r>
+              <w:fldChar w:fldCharType="separate"/>
+            </w:r>
+            <w:r>
+              <w:rPr>
+                <w:noProof/>
+              </w:rPr>
+              <w:t>7</w:t>
+            </w:r>
+            <w:r>
+              <w:rPr>
+                <w:noProof/>
+              </w:rPr>
+              <w:fldChar w:fldCharType="end"/>
+            </w:r>
+            <w:r>
+              <w:t xml:space="preserve"> - Test 04 - Users after being removed from chatroom</w:t>
+            </w:r>
+          </w:p>
+          <w:p>
+            <w:pPr>
+              <w:keepNext/>
+            </w:pPr>
+            <w:r>
+              <w:rPr>
+                <w:noProof/>
+              </w:rPr>
+              <w:drawing>
+                <wp:inline distT="0" distB="0" distL="0" distR="0" wp14:anchorId="7E4B5B6B" wp14:editId="2BFF08CA">
+                  <wp:extent cx="3543300" cy="638175"/>
+                  <wp:effectExtent l="0" t="0" r="0" b="9525"/>
+                  <wp:docPr id="14" name="Picture 14"/>
+                  <wp:cNvGraphicFramePr>
+                    <a:graphicFrameLocks xmlns:a="http://schemas.openxmlformats.org/drawingml/2006/main" noChangeAspect="1"/>
+                  </wp:cNvGraphicFramePr>
+                  <a:graphic xmlns:a="http://schemas.openxmlformats.org/drawingml/2006/main">
+                    <a:graphicData uri="http://schemas.openxmlformats.org/drawingml/2006/picture">
+                      <pic:pic xmlns:pic="http://schemas.openxmlformats.org/drawingml/2006/picture">
+                        <pic:nvPicPr>
+                          <pic:cNvPr id="1" name=""/>
+                          <pic:cNvPicPr/>
+                        </pic:nvPicPr>
+                        <pic:blipFill>
+                          <a:blip r:embed="rId22"/>
+                          <a:stretch>
+                            <a:fillRect/>
+                          </a:stretch>
+                        </pic:blipFill>
+                        <pic:spPr>
+                          <a:xfrm>
+                            <a:off x="0" y="0"/>
                             <a:ext cx="3543300" cy="638175"/>
                           </a:xfrm>
                           <a:prstGeom prst="rect">
@@ -4016,14 +4103,27 @@
             <w:r>
               <w:t xml:space="preserve">Figure </w:t>
             </w:r>
-            <w:fldSimple w:instr=" SEQ Figure \* ARABIC ">
-              <w:r>
-                <w:rPr>
-                  <w:noProof/>
-                </w:rPr>
-                <w:t>8</w:t>
-              </w:r>
-            </w:fldSimple>
+            <w:r>
+              <w:fldChar w:fldCharType="begin"/>
+            </w:r>
+            <w:r>
+              <w:instrText xml:space="preserve"> SEQ Figure \* ARABIC </w:instrText>
+            </w:r>
+            <w:r>
+              <w:fldChar w:fldCharType="separate"/>
+            </w:r>
+            <w:r>
+              <w:rPr>
+                <w:noProof/>
+              </w:rPr>
+              <w:t>8</w:t>
+            </w:r>
+            <w:r>
+              <w:rPr>
+                <w:noProof/>
+              </w:rPr>
+              <w:fldChar w:fldCharType="end"/>
+            </w:r>
             <w:r>
               <w:t xml:space="preserve"> - Test 04 - Error message due to crash</w:t>
             </w:r>
@@ -4032,7 +4132,7 @@
             <w:r>
               <w:t xml:space="preserve">Test Video: </w:t>
             </w:r>
-            <w:hyperlink r:id="rId22" w:history="1">
+            <w:hyperlink r:id="rId23" w:history="1">
               <w:r>
                 <w:rPr>
                   <w:rStyle w:val="Hyperlink"/>
@@ -4364,13 +4464,8 @@
           </w:tcPr>
           <w:p>
             <w:r>
-              <w:t xml:space="preserve">Computer running Ubuntu </w:t>
-            </w:r>
-            <w:proofErr w:type="gramStart"/>
-            <w:r>
-              <w:t>Image</w:t>
-            </w:r>
-            <w:proofErr w:type="gramEnd"/>
+              <w:t>Computer running Ubuntu Image</w:t>
+            </w:r>
           </w:p>
           <w:p>
             <w:r>
@@ -4425,15 +4520,7 @@
               <w:t xml:space="preserve">Enable MQTT server, run application as </w:t>
             </w:r>
             <w:r>
-              <w:t xml:space="preserve">three </w:t>
-            </w:r>
-            <w:proofErr w:type="gramStart"/>
-            <w:r>
-              <w:t>users;</w:t>
-            </w:r>
-            <w:proofErr w:type="gramEnd"/>
-            <w:r>
-              <w:t xml:space="preserve"> Admin, Moderator and User. Test all basic admin functions as moderator, including adding and removing users and adding and removing channels. Attempt to remove admin. </w:t>
+              <w:t xml:space="preserve">three users; Admin, Moderator and User. Test all basic admin functions as moderator, including adding and removing users and adding and removing channels. Attempt to remove admin. </w:t>
             </w:r>
             <w:r>
               <w:t>This test may use white box techniques prior to the UI’s implementation.</w:t>
@@ -4537,7 +4624,7 @@
             <w:r>
               <w:t xml:space="preserve">Test Video: </w:t>
             </w:r>
-            <w:hyperlink r:id="rId23" w:history="1">
+            <w:hyperlink r:id="rId24" w:history="1">
               <w:r>
                 <w:rPr>
                   <w:rStyle w:val="Hyperlink"/>
@@ -4562,72 +4649,6 @@
                   <wp:extent cx="4762246" cy="2379013"/>
                   <wp:effectExtent l="0" t="0" r="635" b="2540"/>
                   <wp:docPr id="2" name="Picture 2"/>
-                  <wp:cNvGraphicFramePr>
-                    <a:graphicFrameLocks xmlns:a="http://schemas.openxmlformats.org/drawingml/2006/main" noChangeAspect="1"/>
-                  </wp:cNvGraphicFramePr>
-                  <a:graphic xmlns:a="http://schemas.openxmlformats.org/drawingml/2006/main">
-                    <a:graphicData uri="http://schemas.openxmlformats.org/drawingml/2006/picture">
-                      <pic:pic xmlns:pic="http://schemas.openxmlformats.org/drawingml/2006/picture">
-                        <pic:nvPicPr>
-                          <pic:cNvPr id="1" name=""/>
-                          <pic:cNvPicPr/>
-                        </pic:nvPicPr>
-                        <pic:blipFill>
-                          <a:blip r:embed="rId24"/>
-                          <a:stretch>
-                            <a:fillRect/>
-                          </a:stretch>
-                        </pic:blipFill>
-                        <pic:spPr>
-                          <a:xfrm>
-                            <a:off x="0" y="0"/>
-                            <a:ext cx="4818101" cy="2406916"/>
-                          </a:xfrm>
-                          <a:prstGeom prst="rect">
-                            <a:avLst/>
-                          </a:prstGeom>
-                        </pic:spPr>
-                      </pic:pic>
-                    </a:graphicData>
-                  </a:graphic>
-                </wp:inline>
-              </w:drawing>
-            </w:r>
-          </w:p>
-          <w:p>
-            <w:pPr>
-              <w:pStyle w:val="Caption"/>
-            </w:pPr>
-            <w:r>
-              <w:t xml:space="preserve">Figure </w:t>
-            </w:r>
-            <w:fldSimple w:instr=" SEQ Figure \* ARABIC ">
-              <w:r>
-                <w:rPr>
-                  <w:noProof/>
-                </w:rPr>
-                <w:t>9</w:t>
-              </w:r>
-            </w:fldSimple>
-            <w:r>
-              <w:t xml:space="preserve"> - Test 5 - Adding Moderator</w:t>
-            </w:r>
-          </w:p>
-          <w:p/>
-          <w:p>
-            <w:pPr>
-              <w:keepNext/>
-            </w:pPr>
-            <w:r>
-              <w:rPr>
-                <w:noProof/>
-              </w:rPr>
-              <w:lastRenderedPageBreak/>
-              <w:drawing>
-                <wp:inline distT="0" distB="0" distL="0" distR="0" wp14:anchorId="45DE25D5" wp14:editId="1F8F3D8F">
-                  <wp:extent cx="4698238" cy="2400130"/>
-                  <wp:effectExtent l="0" t="0" r="7620" b="635"/>
-                  <wp:docPr id="7" name="Picture 7"/>
                   <wp:cNvGraphicFramePr>
                     <a:graphicFrameLocks xmlns:a="http://schemas.openxmlformats.org/drawingml/2006/main" noChangeAspect="1"/>
                   </wp:cNvGraphicFramePr>
@@ -4647,6 +4668,85 @@
                         <pic:spPr>
                           <a:xfrm>
                             <a:off x="0" y="0"/>
+                            <a:ext cx="4818101" cy="2406916"/>
+                          </a:xfrm>
+                          <a:prstGeom prst="rect">
+                            <a:avLst/>
+                          </a:prstGeom>
+                        </pic:spPr>
+                      </pic:pic>
+                    </a:graphicData>
+                  </a:graphic>
+                </wp:inline>
+              </w:drawing>
+            </w:r>
+          </w:p>
+          <w:p>
+            <w:pPr>
+              <w:pStyle w:val="Caption"/>
+            </w:pPr>
+            <w:r>
+              <w:t xml:space="preserve">Figure </w:t>
+            </w:r>
+            <w:r>
+              <w:fldChar w:fldCharType="begin"/>
+            </w:r>
+            <w:r>
+              <w:instrText xml:space="preserve"> SEQ Figure \* ARABIC </w:instrText>
+            </w:r>
+            <w:r>
+              <w:fldChar w:fldCharType="separate"/>
+            </w:r>
+            <w:r>
+              <w:rPr>
+                <w:noProof/>
+              </w:rPr>
+              <w:t>9</w:t>
+            </w:r>
+            <w:r>
+              <w:rPr>
+                <w:noProof/>
+              </w:rPr>
+              <w:fldChar w:fldCharType="end"/>
+            </w:r>
+            <w:r>
+              <w:t xml:space="preserve"> - Test 5 - Adding Moderator</w:t>
+            </w:r>
+          </w:p>
+          <w:p/>
+          <w:p>
+            <w:pPr>
+              <w:keepNext/>
+            </w:pPr>
+            <w:r>
+              <w:rPr>
+                <w:noProof/>
+              </w:rPr>
+              <w:lastRenderedPageBreak/>
+              <w:drawing>
+                <wp:inline distT="0" distB="0" distL="0" distR="0" wp14:anchorId="45DE25D5" wp14:editId="1F8F3D8F">
+                  <wp:extent cx="4698238" cy="2400130"/>
+                  <wp:effectExtent l="0" t="0" r="7620" b="635"/>
+                  <wp:docPr id="7" name="Picture 7"/>
+                  <wp:cNvGraphicFramePr>
+                    <a:graphicFrameLocks xmlns:a="http://schemas.openxmlformats.org/drawingml/2006/main" noChangeAspect="1"/>
+                  </wp:cNvGraphicFramePr>
+                  <a:graphic xmlns:a="http://schemas.openxmlformats.org/drawingml/2006/main">
+                    <a:graphicData uri="http://schemas.openxmlformats.org/drawingml/2006/picture">
+                      <pic:pic xmlns:pic="http://schemas.openxmlformats.org/drawingml/2006/picture">
+                        <pic:nvPicPr>
+                          <pic:cNvPr id="1" name=""/>
+                          <pic:cNvPicPr/>
+                        </pic:nvPicPr>
+                        <pic:blipFill>
+                          <a:blip r:embed="rId26"/>
+                          <a:stretch>
+                            <a:fillRect/>
+                          </a:stretch>
+                        </pic:blipFill>
+                        <pic:spPr>
+                          <a:xfrm>
+                            <a:off x="0" y="0"/>
                             <a:ext cx="4808355" cy="2456384"/>
                           </a:xfrm>
                           <a:prstGeom prst="rect">
@@ -4667,14 +4767,27 @@
             <w:r>
               <w:t xml:space="preserve">Figure </w:t>
             </w:r>
-            <w:fldSimple w:instr=" SEQ Figure \* ARABIC ">
-              <w:r>
-                <w:rPr>
-                  <w:noProof/>
-                </w:rPr>
-                <w:t>10</w:t>
-              </w:r>
-            </w:fldSimple>
+            <w:r>
+              <w:fldChar w:fldCharType="begin"/>
+            </w:r>
+            <w:r>
+              <w:instrText xml:space="preserve"> SEQ Figure \* ARABIC </w:instrText>
+            </w:r>
+            <w:r>
+              <w:fldChar w:fldCharType="separate"/>
+            </w:r>
+            <w:r>
+              <w:rPr>
+                <w:noProof/>
+              </w:rPr>
+              <w:t>10</w:t>
+            </w:r>
+            <w:r>
+              <w:rPr>
+                <w:noProof/>
+              </w:rPr>
+              <w:fldChar w:fldCharType="end"/>
+            </w:r>
             <w:r>
               <w:t xml:space="preserve"> - Test 5 - Moderator Access</w:t>
             </w:r>
@@ -4998,13 +5111,8 @@
           </w:tcPr>
           <w:p>
             <w:r>
-              <w:t xml:space="preserve">Computer running Ubuntu </w:t>
-            </w:r>
-            <w:proofErr w:type="gramStart"/>
-            <w:r>
-              <w:t>Image</w:t>
-            </w:r>
-            <w:proofErr w:type="gramEnd"/>
+              <w:t>Computer running Ubuntu Image</w:t>
+            </w:r>
           </w:p>
           <w:p>
             <w:r>
@@ -5239,7 +5347,7 @@
               </w:rPr>
               <w:t xml:space="preserve">Feedback Form: </w:t>
             </w:r>
-            <w:hyperlink r:id="rId26" w:history="1">
+            <w:hyperlink r:id="rId27" w:history="1">
               <w:r>
                 <w:rPr>
                   <w:rStyle w:val="Hyperlink"/>
@@ -5283,7 +5391,7 @@
                           </pic:cNvPicPr>
                         </pic:nvPicPr>
                         <pic:blipFill>
-                          <a:blip r:embed="rId27">
+                          <a:blip r:embed="rId28">
                             <a:extLst>
                               <a:ext uri="{28A0092B-C50C-407E-A947-70E740481C1C}">
                                 <a14:useLocalDpi xmlns:a14="http://schemas.microsoft.com/office/drawing/2010/main" val="0"/>
@@ -5322,14 +5430,27 @@
             <w:r>
               <w:t xml:space="preserve">Figure </w:t>
             </w:r>
-            <w:fldSimple w:instr=" SEQ Figure \* ARABIC ">
-              <w:r>
-                <w:rPr>
-                  <w:noProof/>
-                </w:rPr>
-                <w:t>11</w:t>
-              </w:r>
-            </w:fldSimple>
+            <w:r>
+              <w:fldChar w:fldCharType="begin"/>
+            </w:r>
+            <w:r>
+              <w:instrText xml:space="preserve"> SEQ Figure \* ARABIC </w:instrText>
+            </w:r>
+            <w:r>
+              <w:fldChar w:fldCharType="separate"/>
+            </w:r>
+            <w:r>
+              <w:rPr>
+                <w:noProof/>
+              </w:rPr>
+              <w:t>11</w:t>
+            </w:r>
+            <w:r>
+              <w:rPr>
+                <w:noProof/>
+              </w:rPr>
+              <w:fldChar w:fldCharType="end"/>
+            </w:r>
             <w:r>
               <w:t xml:space="preserve"> - Test 06 - User Feedback on clarity of UI</w:t>
             </w:r>
@@ -5360,7 +5481,7 @@
                           </pic:cNvPicPr>
                         </pic:nvPicPr>
                         <pic:blipFill>
-                          <a:blip r:embed="rId28">
+                          <a:blip r:embed="rId29">
                             <a:extLst>
                               <a:ext uri="{28A0092B-C50C-407E-A947-70E740481C1C}">
                                 <a14:useLocalDpi xmlns:a14="http://schemas.microsoft.com/office/drawing/2010/main" val="0"/>
@@ -5399,14 +5520,27 @@
             <w:r>
               <w:t xml:space="preserve">Figure </w:t>
             </w:r>
-            <w:fldSimple w:instr=" SEQ Figure \* ARABIC ">
-              <w:r>
-                <w:rPr>
-                  <w:noProof/>
-                </w:rPr>
-                <w:t>12</w:t>
-              </w:r>
-            </w:fldSimple>
+            <w:r>
+              <w:fldChar w:fldCharType="begin"/>
+            </w:r>
+            <w:r>
+              <w:instrText xml:space="preserve"> SEQ Figure \* ARABIC </w:instrText>
+            </w:r>
+            <w:r>
+              <w:fldChar w:fldCharType="separate"/>
+            </w:r>
+            <w:r>
+              <w:rPr>
+                <w:noProof/>
+              </w:rPr>
+              <w:t>12</w:t>
+            </w:r>
+            <w:r>
+              <w:rPr>
+                <w:noProof/>
+              </w:rPr>
+              <w:fldChar w:fldCharType="end"/>
+            </w:r>
             <w:r>
               <w:t xml:space="preserve"> - Test 06 - User Feedback on </w:t>
             </w:r>
@@ -5438,82 +5572,6 @@
                   <wp:extent cx="4615774" cy="1819513"/>
                   <wp:effectExtent l="0" t="0" r="0" b="9525"/>
                   <wp:docPr id="18" name="Picture 18"/>
-                  <wp:cNvGraphicFramePr>
-                    <a:graphicFrameLocks xmlns:a="http://schemas.openxmlformats.org/drawingml/2006/main" noChangeAspect="1"/>
-                  </wp:cNvGraphicFramePr>
-                  <a:graphic xmlns:a="http://schemas.openxmlformats.org/drawingml/2006/main">
-                    <a:graphicData uri="http://schemas.openxmlformats.org/drawingml/2006/picture">
-                      <pic:pic xmlns:pic="http://schemas.openxmlformats.org/drawingml/2006/picture">
-                        <pic:nvPicPr>
-                          <pic:cNvPr id="1" name=""/>
-                          <pic:cNvPicPr/>
-                        </pic:nvPicPr>
-                        <pic:blipFill>
-                          <a:blip r:embed="rId29"/>
-                          <a:stretch>
-                            <a:fillRect/>
-                          </a:stretch>
-                        </pic:blipFill>
-                        <pic:spPr>
-                          <a:xfrm>
-                            <a:off x="0" y="0"/>
-                            <a:ext cx="4680111" cy="1844874"/>
-                          </a:xfrm>
-                          <a:prstGeom prst="rect">
-                            <a:avLst/>
-                          </a:prstGeom>
-                        </pic:spPr>
-                      </pic:pic>
-                    </a:graphicData>
-                  </a:graphic>
-                </wp:inline>
-              </w:drawing>
-            </w:r>
-          </w:p>
-          <w:p>
-            <w:pPr>
-              <w:pStyle w:val="Caption"/>
-            </w:pPr>
-            <w:r>
-              <w:t xml:space="preserve">Figure </w:t>
-            </w:r>
-            <w:fldSimple w:instr=" SEQ Figure \* ARABIC ">
-              <w:r>
-                <w:rPr>
-                  <w:noProof/>
-                </w:rPr>
-                <w:t>13</w:t>
-              </w:r>
-            </w:fldSimple>
-            <w:r>
-              <w:t xml:space="preserve"> - Test 06 - User Feedback on </w:t>
-            </w:r>
-            <w:r>
-              <w:t>Aesthetics of GUI</w:t>
-            </w:r>
-          </w:p>
-          <w:p>
-            <w:r>
-              <w:t xml:space="preserve">Average = </w:t>
-            </w:r>
-            <w:r>
-              <w:t>6.5</w:t>
-            </w:r>
-          </w:p>
-          <w:p>
-            <w:pPr>
-              <w:keepNext/>
-            </w:pPr>
-            <w:r>
-              <w:rPr>
-                <w:noProof/>
-              </w:rPr>
-              <w:lastRenderedPageBreak/>
-              <w:drawing>
-                <wp:inline distT="0" distB="0" distL="0" distR="0" wp14:anchorId="0038D2A0" wp14:editId="59C3228C">
-                  <wp:extent cx="4585516" cy="1846196"/>
-                  <wp:effectExtent l="0" t="0" r="5715" b="1905"/>
-                  <wp:docPr id="32" name="Picture 32"/>
                   <wp:cNvGraphicFramePr>
                     <a:graphicFrameLocks xmlns:a="http://schemas.openxmlformats.org/drawingml/2006/main" noChangeAspect="1"/>
                   </wp:cNvGraphicFramePr>
@@ -5533,6 +5591,95 @@
                         <pic:spPr>
                           <a:xfrm>
                             <a:off x="0" y="0"/>
+                            <a:ext cx="4680111" cy="1844874"/>
+                          </a:xfrm>
+                          <a:prstGeom prst="rect">
+                            <a:avLst/>
+                          </a:prstGeom>
+                        </pic:spPr>
+                      </pic:pic>
+                    </a:graphicData>
+                  </a:graphic>
+                </wp:inline>
+              </w:drawing>
+            </w:r>
+          </w:p>
+          <w:p>
+            <w:pPr>
+              <w:pStyle w:val="Caption"/>
+            </w:pPr>
+            <w:r>
+              <w:t xml:space="preserve">Figure </w:t>
+            </w:r>
+            <w:r>
+              <w:fldChar w:fldCharType="begin"/>
+            </w:r>
+            <w:r>
+              <w:instrText xml:space="preserve"> SEQ Figure \* ARABIC </w:instrText>
+            </w:r>
+            <w:r>
+              <w:fldChar w:fldCharType="separate"/>
+            </w:r>
+            <w:r>
+              <w:rPr>
+                <w:noProof/>
+              </w:rPr>
+              <w:t>13</w:t>
+            </w:r>
+            <w:r>
+              <w:rPr>
+                <w:noProof/>
+              </w:rPr>
+              <w:fldChar w:fldCharType="end"/>
+            </w:r>
+            <w:r>
+              <w:t xml:space="preserve"> - Test 06 - User Feedback on </w:t>
+            </w:r>
+            <w:r>
+              <w:t>Aesthetics of GUI</w:t>
+            </w:r>
+          </w:p>
+          <w:p>
+            <w:r>
+              <w:t xml:space="preserve">Average = </w:t>
+            </w:r>
+            <w:r>
+              <w:t>6.5</w:t>
+            </w:r>
+          </w:p>
+          <w:p>
+            <w:pPr>
+              <w:keepNext/>
+            </w:pPr>
+            <w:r>
+              <w:rPr>
+                <w:noProof/>
+              </w:rPr>
+              <w:lastRenderedPageBreak/>
+              <w:drawing>
+                <wp:inline distT="0" distB="0" distL="0" distR="0" wp14:anchorId="0038D2A0" wp14:editId="59C3228C">
+                  <wp:extent cx="4585516" cy="1846196"/>
+                  <wp:effectExtent l="0" t="0" r="5715" b="1905"/>
+                  <wp:docPr id="32" name="Picture 32"/>
+                  <wp:cNvGraphicFramePr>
+                    <a:graphicFrameLocks xmlns:a="http://schemas.openxmlformats.org/drawingml/2006/main" noChangeAspect="1"/>
+                  </wp:cNvGraphicFramePr>
+                  <a:graphic xmlns:a="http://schemas.openxmlformats.org/drawingml/2006/main">
+                    <a:graphicData uri="http://schemas.openxmlformats.org/drawingml/2006/picture">
+                      <pic:pic xmlns:pic="http://schemas.openxmlformats.org/drawingml/2006/picture">
+                        <pic:nvPicPr>
+                          <pic:cNvPr id="1" name=""/>
+                          <pic:cNvPicPr/>
+                        </pic:nvPicPr>
+                        <pic:blipFill>
+                          <a:blip r:embed="rId31"/>
+                          <a:stretch>
+                            <a:fillRect/>
+                          </a:stretch>
+                        </pic:blipFill>
+                        <pic:spPr>
+                          <a:xfrm>
+                            <a:off x="0" y="0"/>
                             <a:ext cx="4632960" cy="1865298"/>
                           </a:xfrm>
                           <a:prstGeom prst="rect">
@@ -5553,14 +5700,27 @@
             <w:r>
               <w:t xml:space="preserve">Figure </w:t>
             </w:r>
-            <w:fldSimple w:instr=" SEQ Figure \* ARABIC ">
-              <w:r>
-                <w:rPr>
-                  <w:noProof/>
-                </w:rPr>
-                <w:t>14</w:t>
-              </w:r>
-            </w:fldSimple>
+            <w:r>
+              <w:fldChar w:fldCharType="begin"/>
+            </w:r>
+            <w:r>
+              <w:instrText xml:space="preserve"> SEQ Figure \* ARABIC </w:instrText>
+            </w:r>
+            <w:r>
+              <w:fldChar w:fldCharType="separate"/>
+            </w:r>
+            <w:r>
+              <w:rPr>
+                <w:noProof/>
+              </w:rPr>
+              <w:t>14</w:t>
+            </w:r>
+            <w:r>
+              <w:rPr>
+                <w:noProof/>
+              </w:rPr>
+              <w:fldChar w:fldCharType="end"/>
+            </w:r>
             <w:r>
               <w:t xml:space="preserve"> - Test 06 - User Feedback on</w:t>
             </w:r>
@@ -5605,7 +5765,7 @@
                           </pic:cNvPicPr>
                         </pic:nvPicPr>
                         <pic:blipFill>
-                          <a:blip r:embed="rId31">
+                          <a:blip r:embed="rId32">
                             <a:extLst>
                               <a:ext uri="{28A0092B-C50C-407E-A947-70E740481C1C}">
                                 <a14:useLocalDpi xmlns:a14="http://schemas.microsoft.com/office/drawing/2010/main" val="0"/>
@@ -5644,14 +5804,27 @@
             <w:r>
               <w:t xml:space="preserve">Figure </w:t>
             </w:r>
-            <w:fldSimple w:instr=" SEQ Figure \* ARABIC ">
-              <w:r>
-                <w:rPr>
-                  <w:noProof/>
-                </w:rPr>
-                <w:t>15</w:t>
-              </w:r>
-            </w:fldSimple>
+            <w:r>
+              <w:fldChar w:fldCharType="begin"/>
+            </w:r>
+            <w:r>
+              <w:instrText xml:space="preserve"> SEQ Figure \* ARABIC </w:instrText>
+            </w:r>
+            <w:r>
+              <w:fldChar w:fldCharType="separate"/>
+            </w:r>
+            <w:r>
+              <w:rPr>
+                <w:noProof/>
+              </w:rPr>
+              <w:t>15</w:t>
+            </w:r>
+            <w:r>
+              <w:rPr>
+                <w:noProof/>
+              </w:rPr>
+              <w:fldChar w:fldCharType="end"/>
+            </w:r>
             <w:r>
               <w:t xml:space="preserve"> - Test 06 - User Feedback </w:t>
             </w:r>
@@ -5989,13 +6162,8 @@
           </w:tcPr>
           <w:p>
             <w:r>
-              <w:t xml:space="preserve">Computer running Ubuntu </w:t>
-            </w:r>
-            <w:proofErr w:type="gramStart"/>
-            <w:r>
-              <w:t>Image</w:t>
-            </w:r>
-            <w:proofErr w:type="gramEnd"/>
+              <w:t>Computer running Ubuntu Image</w:t>
+            </w:r>
           </w:p>
           <w:p>
             <w:r>
@@ -6196,7 +6364,7 @@
             <w:r>
               <w:t xml:space="preserve">Test Video: </w:t>
             </w:r>
-            <w:hyperlink r:id="rId32" w:history="1">
+            <w:hyperlink r:id="rId33" w:history="1">
               <w:r>
                 <w:rPr>
                   <w:rStyle w:val="Hyperlink"/>
@@ -6232,7 +6400,7 @@
                           <pic:cNvPicPr/>
                         </pic:nvPicPr>
                         <pic:blipFill rotWithShape="1">
-                          <a:blip r:embed="rId33"/>
+                          <a:blip r:embed="rId34"/>
                           <a:srcRect l="58224"/>
                           <a:stretch/>
                         </pic:blipFill>
@@ -6267,22 +6435,30 @@
             <w:r>
               <w:t xml:space="preserve">Figure </w:t>
             </w:r>
-            <w:fldSimple w:instr=" SEQ Figure \* ARABIC ">
-              <w:r>
-                <w:rPr>
-                  <w:noProof/>
-                </w:rPr>
-                <w:t>16</w:t>
-              </w:r>
-            </w:fldSimple>
-            <w:r>
-              <w:t xml:space="preserve"> - Test 07 - users online shown to be online across all users, users offline shown to be offline across all </w:t>
-            </w:r>
-            <w:proofErr w:type="gramStart"/>
-            <w:r>
-              <w:t>users</w:t>
-            </w:r>
-            <w:proofErr w:type="gramEnd"/>
+            <w:r>
+              <w:fldChar w:fldCharType="begin"/>
+            </w:r>
+            <w:r>
+              <w:instrText xml:space="preserve"> SEQ Figure \* ARABIC </w:instrText>
+            </w:r>
+            <w:r>
+              <w:fldChar w:fldCharType="separate"/>
+            </w:r>
+            <w:r>
+              <w:rPr>
+                <w:noProof/>
+              </w:rPr>
+              <w:t>16</w:t>
+            </w:r>
+            <w:r>
+              <w:rPr>
+                <w:noProof/>
+              </w:rPr>
+              <w:fldChar w:fldCharType="end"/>
+            </w:r>
+            <w:r>
+              <w:t xml:space="preserve"> - Test 07 - users online shown to be online across all users, users offline shown to be offline across all users</w:t>
+            </w:r>
           </w:p>
           <w:p/>
         </w:tc>
@@ -6585,13 +6761,8 @@
           </w:tcPr>
           <w:p>
             <w:r>
-              <w:t xml:space="preserve">Computer running Ubuntu </w:t>
-            </w:r>
-            <w:proofErr w:type="gramStart"/>
-            <w:r>
-              <w:t>Image</w:t>
-            </w:r>
-            <w:proofErr w:type="gramEnd"/>
+              <w:t>Computer running Ubuntu Image</w:t>
+            </w:r>
           </w:p>
           <w:p>
             <w:r>
@@ -6800,7 +6971,7 @@
             <w:r>
               <w:t xml:space="preserve">Test Video: </w:t>
             </w:r>
-            <w:hyperlink r:id="rId34" w:history="1">
+            <w:hyperlink r:id="rId35" w:history="1">
               <w:r>
                 <w:rPr>
                   <w:rStyle w:val="Hyperlink"/>
@@ -6836,7 +7007,7 @@
                           <pic:cNvPicPr/>
                         </pic:nvPicPr>
                         <pic:blipFill>
-                          <a:blip r:embed="rId35"/>
+                          <a:blip r:embed="rId36"/>
                           <a:stretch>
                             <a:fillRect/>
                           </a:stretch>
@@ -6864,14 +7035,27 @@
             <w:r>
               <w:t xml:space="preserve">Figure </w:t>
             </w:r>
-            <w:fldSimple w:instr=" SEQ Figure \* ARABIC ">
-              <w:r>
-                <w:rPr>
-                  <w:noProof/>
-                </w:rPr>
-                <w:t>17</w:t>
-              </w:r>
-            </w:fldSimple>
+            <w:r>
+              <w:fldChar w:fldCharType="begin"/>
+            </w:r>
+            <w:r>
+              <w:instrText xml:space="preserve"> SEQ Figure \* ARABIC </w:instrText>
+            </w:r>
+            <w:r>
+              <w:fldChar w:fldCharType="separate"/>
+            </w:r>
+            <w:r>
+              <w:rPr>
+                <w:noProof/>
+              </w:rPr>
+              <w:t>17</w:t>
+            </w:r>
+            <w:r>
+              <w:rPr>
+                <w:noProof/>
+              </w:rPr>
+              <w:fldChar w:fldCharType="end"/>
+            </w:r>
             <w:r>
               <w:t xml:space="preserve">- </w:t>
             </w:r>
@@ -7193,13 +7377,8 @@
           </w:tcPr>
           <w:p>
             <w:r>
-              <w:t xml:space="preserve">Computer running Ubuntu </w:t>
-            </w:r>
-            <w:proofErr w:type="gramStart"/>
-            <w:r>
-              <w:t>Image</w:t>
-            </w:r>
-            <w:proofErr w:type="gramEnd"/>
+              <w:t>Computer running Ubuntu Image</w:t>
+            </w:r>
           </w:p>
           <w:p>
             <w:r>
@@ -7381,7 +7560,7 @@
             <w:r>
               <w:t xml:space="preserve">Test Video: </w:t>
             </w:r>
-            <w:hyperlink r:id="rId36" w:history="1">
+            <w:hyperlink r:id="rId37" w:history="1">
               <w:r>
                 <w:rPr>
                   <w:rStyle w:val="Hyperlink"/>
@@ -7419,7 +7598,7 @@
                           </pic:cNvPicPr>
                         </pic:nvPicPr>
                         <pic:blipFill>
-                          <a:blip r:embed="rId37" cstate="print">
+                          <a:blip r:embed="rId38" cstate="print">
                             <a:extLst>
                               <a:ext uri="{28A0092B-C50C-407E-A947-70E740481C1C}">
                                 <a14:useLocalDpi xmlns:a14="http://schemas.microsoft.com/office/drawing/2010/main" val="0"/>
@@ -7455,14 +7634,27 @@
             <w:r>
               <w:t xml:space="preserve">Figure </w:t>
             </w:r>
-            <w:fldSimple w:instr=" SEQ Figure \* ARABIC ">
-              <w:r>
-                <w:rPr>
-                  <w:noProof/>
-                </w:rPr>
-                <w:t>18</w:t>
-              </w:r>
-            </w:fldSimple>
+            <w:r>
+              <w:fldChar w:fldCharType="begin"/>
+            </w:r>
+            <w:r>
+              <w:instrText xml:space="preserve"> SEQ Figure \* ARABIC </w:instrText>
+            </w:r>
+            <w:r>
+              <w:fldChar w:fldCharType="separate"/>
+            </w:r>
+            <w:r>
+              <w:rPr>
+                <w:noProof/>
+              </w:rPr>
+              <w:t>18</w:t>
+            </w:r>
+            <w:r>
+              <w:rPr>
+                <w:noProof/>
+              </w:rPr>
+              <w:fldChar w:fldCharType="end"/>
+            </w:r>
             <w:r>
               <w:t xml:space="preserve"> - Test 09 - </w:t>
             </w:r>
@@ -7783,13 +7975,8 @@
           </w:tcPr>
           <w:p>
             <w:r>
-              <w:t xml:space="preserve">Computer running Ubuntu </w:t>
-            </w:r>
-            <w:proofErr w:type="gramStart"/>
-            <w:r>
-              <w:t>Image</w:t>
-            </w:r>
-            <w:proofErr w:type="gramEnd"/>
+              <w:t>Computer running Ubuntu Image</w:t>
+            </w:r>
           </w:p>
           <w:p>
             <w:r>
@@ -7970,7 +8157,7 @@
             <w:r>
               <w:t xml:space="preserve">Test Video: </w:t>
             </w:r>
-            <w:hyperlink r:id="rId38" w:history="1">
+            <w:hyperlink r:id="rId39" w:history="1">
               <w:r>
                 <w:rPr>
                   <w:rStyle w:val="Hyperlink"/>
@@ -8008,7 +8195,7 @@
                           </pic:cNvPicPr>
                         </pic:nvPicPr>
                         <pic:blipFill>
-                          <a:blip r:embed="rId39" cstate="print">
+                          <a:blip r:embed="rId40" cstate="print">
                             <a:extLst>
                               <a:ext uri="{28A0092B-C50C-407E-A947-70E740481C1C}">
                                 <a14:useLocalDpi xmlns:a14="http://schemas.microsoft.com/office/drawing/2010/main" val="0"/>
@@ -8044,14 +8231,27 @@
             <w:r>
               <w:t xml:space="preserve">Figure </w:t>
             </w:r>
-            <w:fldSimple w:instr=" SEQ Figure \* ARABIC ">
-              <w:r>
-                <w:rPr>
-                  <w:noProof/>
-                </w:rPr>
-                <w:t>19</w:t>
-              </w:r>
-            </w:fldSimple>
+            <w:r>
+              <w:fldChar w:fldCharType="begin"/>
+            </w:r>
+            <w:r>
+              <w:instrText xml:space="preserve"> SEQ Figure \* ARABIC </w:instrText>
+            </w:r>
+            <w:r>
+              <w:fldChar w:fldCharType="separate"/>
+            </w:r>
+            <w:r>
+              <w:rPr>
+                <w:noProof/>
+              </w:rPr>
+              <w:t>19</w:t>
+            </w:r>
+            <w:r>
+              <w:rPr>
+                <w:noProof/>
+              </w:rPr>
+              <w:fldChar w:fldCharType="end"/>
+            </w:r>
             <w:r>
               <w:t xml:space="preserve"> - Test 10 - Multiple clients connected to the server at once</w:t>
             </w:r>
@@ -8364,13 +8564,8 @@
           </w:tcPr>
           <w:p>
             <w:r>
-              <w:t xml:space="preserve">Computer running Ubuntu </w:t>
-            </w:r>
-            <w:proofErr w:type="gramStart"/>
-            <w:r>
-              <w:t>Image</w:t>
-            </w:r>
-            <w:proofErr w:type="gramEnd"/>
+              <w:t>Computer running Ubuntu Image</w:t>
+            </w:r>
           </w:p>
           <w:p>
             <w:r>
@@ -8420,15 +8615,7 @@
               <w:t>Start application and ensure that a test account with username and password is available.</w:t>
             </w:r>
             <w:r>
-              <w:t xml:space="preserve"> Test that incorrect username/password combo, incorrect username / correct password, correct username / correct password combinations </w:t>
-            </w:r>
-            <w:proofErr w:type="gramStart"/>
-            <w:r>
-              <w:t>don’t</w:t>
-            </w:r>
-            <w:proofErr w:type="gramEnd"/>
-            <w:r>
-              <w:t xml:space="preserve"> work, before using correct username/password.</w:t>
+              <w:t xml:space="preserve"> Test that incorrect username/password combo, incorrect username / correct password, correct username / correct password combinations don’t work, before using correct username/password.</w:t>
             </w:r>
           </w:p>
         </w:tc>
@@ -8566,7 +8753,7 @@
             <w:r>
               <w:t xml:space="preserve">Test Video: </w:t>
             </w:r>
-            <w:hyperlink r:id="rId40" w:history="1">
+            <w:hyperlink r:id="rId41" w:history="1">
               <w:r>
                 <w:rPr>
                   <w:rStyle w:val="Hyperlink"/>
@@ -8604,7 +8791,7 @@
                           </pic:cNvPicPr>
                         </pic:nvPicPr>
                         <pic:blipFill>
-                          <a:blip r:embed="rId41" cstate="print">
+                          <a:blip r:embed="rId42" cstate="print">
                             <a:extLst>
                               <a:ext uri="{28A0092B-C50C-407E-A947-70E740481C1C}">
                                 <a14:useLocalDpi xmlns:a14="http://schemas.microsoft.com/office/drawing/2010/main" val="0"/>
@@ -8640,22 +8827,30 @@
             <w:r>
               <w:t xml:space="preserve">Figure </w:t>
             </w:r>
-            <w:fldSimple w:instr=" SEQ Figure \* ARABIC ">
-              <w:r>
-                <w:rPr>
-                  <w:noProof/>
-                </w:rPr>
-                <w:t>20</w:t>
-              </w:r>
-            </w:fldSimple>
-            <w:r>
-              <w:t xml:space="preserve"> - Test 11 - Incorrect username + incorrect password – Unable to log </w:t>
-            </w:r>
-            <w:proofErr w:type="gramStart"/>
-            <w:r>
-              <w:t>in</w:t>
-            </w:r>
-            <w:proofErr w:type="gramEnd"/>
+            <w:r>
+              <w:fldChar w:fldCharType="begin"/>
+            </w:r>
+            <w:r>
+              <w:instrText xml:space="preserve"> SEQ Figure \* ARABIC </w:instrText>
+            </w:r>
+            <w:r>
+              <w:fldChar w:fldCharType="separate"/>
+            </w:r>
+            <w:r>
+              <w:rPr>
+                <w:noProof/>
+              </w:rPr>
+              <w:t>20</w:t>
+            </w:r>
+            <w:r>
+              <w:rPr>
+                <w:noProof/>
+              </w:rPr>
+              <w:fldChar w:fldCharType="end"/>
+            </w:r>
+            <w:r>
+              <w:t xml:space="preserve"> - Test 11 - Incorrect username + incorrect password – Unable to log in</w:t>
+            </w:r>
           </w:p>
           <w:p>
             <w:pPr>
@@ -8683,7 +8878,7 @@
                           </pic:cNvPicPr>
                         </pic:nvPicPr>
                         <pic:blipFill>
-                          <a:blip r:embed="rId42" cstate="print">
+                          <a:blip r:embed="rId43" cstate="print">
                             <a:extLst>
                               <a:ext uri="{28A0092B-C50C-407E-A947-70E740481C1C}">
                                 <a14:useLocalDpi xmlns:a14="http://schemas.microsoft.com/office/drawing/2010/main" val="0"/>
@@ -8719,22 +8914,30 @@
             <w:r>
               <w:t xml:space="preserve">Figure </w:t>
             </w:r>
-            <w:fldSimple w:instr=" SEQ Figure \* ARABIC ">
-              <w:r>
-                <w:rPr>
-                  <w:noProof/>
-                </w:rPr>
-                <w:t>21</w:t>
-              </w:r>
-            </w:fldSimple>
-            <w:r>
-              <w:t xml:space="preserve"> - Test 11 - Correct username + incorrect password - unable to log in + </w:t>
-            </w:r>
-            <w:proofErr w:type="gramStart"/>
-            <w:r>
-              <w:t>error</w:t>
-            </w:r>
-            <w:proofErr w:type="gramEnd"/>
+            <w:r>
+              <w:fldChar w:fldCharType="begin"/>
+            </w:r>
+            <w:r>
+              <w:instrText xml:space="preserve"> SEQ Figure \* ARABIC </w:instrText>
+            </w:r>
+            <w:r>
+              <w:fldChar w:fldCharType="separate"/>
+            </w:r>
+            <w:r>
+              <w:rPr>
+                <w:noProof/>
+              </w:rPr>
+              <w:t>21</w:t>
+            </w:r>
+            <w:r>
+              <w:rPr>
+                <w:noProof/>
+              </w:rPr>
+              <w:fldChar w:fldCharType="end"/>
+            </w:r>
+            <w:r>
+              <w:t xml:space="preserve"> - Test 11 - Correct username + incorrect password - unable to log in + error</w:t>
+            </w:r>
           </w:p>
           <w:p>
             <w:pPr>
@@ -8763,7 +8966,7 @@
                           </pic:cNvPicPr>
                         </pic:nvPicPr>
                         <pic:blipFill>
-                          <a:blip r:embed="rId43" cstate="print">
+                          <a:blip r:embed="rId44" cstate="print">
                             <a:extLst>
                               <a:ext uri="{28A0092B-C50C-407E-A947-70E740481C1C}">
                                 <a14:useLocalDpi xmlns:a14="http://schemas.microsoft.com/office/drawing/2010/main" val="0"/>
@@ -8799,22 +9002,30 @@
             <w:r>
               <w:t xml:space="preserve">Figure </w:t>
             </w:r>
-            <w:fldSimple w:instr=" SEQ Figure \* ARABIC ">
-              <w:r>
-                <w:rPr>
-                  <w:noProof/>
-                </w:rPr>
-                <w:t>22</w:t>
-              </w:r>
-            </w:fldSimple>
-            <w:r>
-              <w:t xml:space="preserve"> - Test 11 - Incorrect name + correct password - unable to log </w:t>
-            </w:r>
-            <w:proofErr w:type="gramStart"/>
-            <w:r>
-              <w:t>in</w:t>
-            </w:r>
-            <w:proofErr w:type="gramEnd"/>
+            <w:r>
+              <w:fldChar w:fldCharType="begin"/>
+            </w:r>
+            <w:r>
+              <w:instrText xml:space="preserve"> SEQ Figure \* ARABIC </w:instrText>
+            </w:r>
+            <w:r>
+              <w:fldChar w:fldCharType="separate"/>
+            </w:r>
+            <w:r>
+              <w:rPr>
+                <w:noProof/>
+              </w:rPr>
+              <w:t>22</w:t>
+            </w:r>
+            <w:r>
+              <w:rPr>
+                <w:noProof/>
+              </w:rPr>
+              <w:fldChar w:fldCharType="end"/>
+            </w:r>
+            <w:r>
+              <w:t xml:space="preserve"> - Test 11 - Incorrect name + correct password - unable to log in</w:t>
+            </w:r>
           </w:p>
           <w:p>
             <w:pPr>
@@ -8842,7 +9053,7 @@
                           </pic:cNvPicPr>
                         </pic:nvPicPr>
                         <pic:blipFill>
-                          <a:blip r:embed="rId44" cstate="print">
+                          <a:blip r:embed="rId45" cstate="print">
                             <a:extLst>
                               <a:ext uri="{28A0092B-C50C-407E-A947-70E740481C1C}">
                                 <a14:useLocalDpi xmlns:a14="http://schemas.microsoft.com/office/drawing/2010/main" val="0"/>
@@ -8878,34 +9089,34 @@
             <w:r>
               <w:t xml:space="preserve">Figure </w:t>
             </w:r>
-            <w:fldSimple w:instr=" SEQ Figure \* ARABIC ">
-              <w:r>
-                <w:rPr>
-                  <w:noProof/>
-                </w:rPr>
-                <w:t>23</w:t>
-              </w:r>
-            </w:fldSimple>
-            <w:r>
-              <w:t xml:space="preserve"> - Test 11 - Correct username + password - able to log </w:t>
-            </w:r>
-            <w:proofErr w:type="gramStart"/>
-            <w:r>
-              <w:t>in</w:t>
-            </w:r>
-            <w:proofErr w:type="gramEnd"/>
-          </w:p>
-          <w:p>
-            <w:r>
-              <w:t xml:space="preserve">Bug Found: </w:t>
-            </w:r>
-            <w:proofErr w:type="gramStart"/>
-            <w:r>
-              <w:t>Contacts</w:t>
-            </w:r>
-            <w:proofErr w:type="gramEnd"/>
-            <w:r>
-              <w:t xml:space="preserve"> dropdown having duplicate fields when users fail to log in for some reason. Test passed </w:t>
+            <w:r>
+              <w:fldChar w:fldCharType="begin"/>
+            </w:r>
+            <w:r>
+              <w:instrText xml:space="preserve"> SEQ Figure \* ARABIC </w:instrText>
+            </w:r>
+            <w:r>
+              <w:fldChar w:fldCharType="separate"/>
+            </w:r>
+            <w:r>
+              <w:rPr>
+                <w:noProof/>
+              </w:rPr>
+              <w:t>23</w:t>
+            </w:r>
+            <w:r>
+              <w:rPr>
+                <w:noProof/>
+              </w:rPr>
+              <w:fldChar w:fldCharType="end"/>
+            </w:r>
+            <w:r>
+              <w:t xml:space="preserve"> - Test 11 - Correct username + password - able to log in</w:t>
+            </w:r>
+          </w:p>
+          <w:p>
+            <w:r>
+              <w:t xml:space="preserve">Bug Found: Contacts dropdown having duplicate fields when users fail to log in for some reason. Test passed </w:t>
             </w:r>
             <w:r>
               <w:t>due to requirements being met.</w:t>
@@ -9225,13 +9436,8 @@
           </w:tcPr>
           <w:p>
             <w:r>
-              <w:t xml:space="preserve">Computer running Ubuntu </w:t>
-            </w:r>
-            <w:proofErr w:type="gramStart"/>
-            <w:r>
-              <w:t>Image</w:t>
-            </w:r>
-            <w:proofErr w:type="gramEnd"/>
+              <w:t>Computer running Ubuntu Image</w:t>
+            </w:r>
           </w:p>
           <w:p>
             <w:r>
@@ -9433,7 +9639,7 @@
             <w:r>
               <w:t xml:space="preserve">Test Video: </w:t>
             </w:r>
-            <w:hyperlink r:id="rId45" w:history="1">
+            <w:hyperlink r:id="rId46" w:history="1">
               <w:r>
                 <w:rPr>
                   <w:rStyle w:val="Hyperlink"/>
@@ -9458,70 +9664,6 @@
                   <wp:extent cx="5189511" cy="615198"/>
                   <wp:effectExtent l="0" t="0" r="0" b="0"/>
                   <wp:docPr id="15" name="Picture 15"/>
-                  <wp:cNvGraphicFramePr>
-                    <a:graphicFrameLocks xmlns:a="http://schemas.openxmlformats.org/drawingml/2006/main" noChangeAspect="1"/>
-                  </wp:cNvGraphicFramePr>
-                  <a:graphic xmlns:a="http://schemas.openxmlformats.org/drawingml/2006/main">
-                    <a:graphicData uri="http://schemas.openxmlformats.org/drawingml/2006/picture">
-                      <pic:pic xmlns:pic="http://schemas.openxmlformats.org/drawingml/2006/picture">
-                        <pic:nvPicPr>
-                          <pic:cNvPr id="1" name=""/>
-                          <pic:cNvPicPr/>
-                        </pic:nvPicPr>
-                        <pic:blipFill>
-                          <a:blip r:embed="rId46"/>
-                          <a:stretch>
-                            <a:fillRect/>
-                          </a:stretch>
-                        </pic:blipFill>
-                        <pic:spPr>
-                          <a:xfrm>
-                            <a:off x="0" y="0"/>
-                            <a:ext cx="5528778" cy="655417"/>
-                          </a:xfrm>
-                          <a:prstGeom prst="rect">
-                            <a:avLst/>
-                          </a:prstGeom>
-                        </pic:spPr>
-                      </pic:pic>
-                    </a:graphicData>
-                  </a:graphic>
-                </wp:inline>
-              </w:drawing>
-            </w:r>
-          </w:p>
-          <w:p>
-            <w:pPr>
-              <w:pStyle w:val="Caption"/>
-            </w:pPr>
-            <w:r>
-              <w:t xml:space="preserve">Figure </w:t>
-            </w:r>
-            <w:fldSimple w:instr=" SEQ Figure \* ARABIC ">
-              <w:r>
-                <w:rPr>
-                  <w:noProof/>
-                </w:rPr>
-                <w:t>24</w:t>
-              </w:r>
-            </w:fldSimple>
-            <w:r>
-              <w:t xml:space="preserve"> - Test 12 - User Credentials File</w:t>
-            </w:r>
-          </w:p>
-          <w:p>
-            <w:pPr>
-              <w:keepNext/>
-            </w:pPr>
-            <w:r>
-              <w:rPr>
-                <w:noProof/>
-              </w:rPr>
-              <w:drawing>
-                <wp:inline distT="0" distB="0" distL="0" distR="0" wp14:anchorId="517E4314" wp14:editId="52870C19">
-                  <wp:extent cx="5155556" cy="754541"/>
-                  <wp:effectExtent l="0" t="0" r="7620" b="7620"/>
-                  <wp:docPr id="33" name="Picture 33"/>
                   <wp:cNvGraphicFramePr>
                     <a:graphicFrameLocks xmlns:a="http://schemas.openxmlformats.org/drawingml/2006/main" noChangeAspect="1"/>
                   </wp:cNvGraphicFramePr>
@@ -9541,6 +9683,83 @@
                         <pic:spPr>
                           <a:xfrm>
                             <a:off x="0" y="0"/>
+                            <a:ext cx="5528778" cy="655417"/>
+                          </a:xfrm>
+                          <a:prstGeom prst="rect">
+                            <a:avLst/>
+                          </a:prstGeom>
+                        </pic:spPr>
+                      </pic:pic>
+                    </a:graphicData>
+                  </a:graphic>
+                </wp:inline>
+              </w:drawing>
+            </w:r>
+          </w:p>
+          <w:p>
+            <w:pPr>
+              <w:pStyle w:val="Caption"/>
+            </w:pPr>
+            <w:r>
+              <w:t xml:space="preserve">Figure </w:t>
+            </w:r>
+            <w:r>
+              <w:fldChar w:fldCharType="begin"/>
+            </w:r>
+            <w:r>
+              <w:instrText xml:space="preserve"> SEQ Figure \* ARABIC </w:instrText>
+            </w:r>
+            <w:r>
+              <w:fldChar w:fldCharType="separate"/>
+            </w:r>
+            <w:r>
+              <w:rPr>
+                <w:noProof/>
+              </w:rPr>
+              <w:t>24</w:t>
+            </w:r>
+            <w:r>
+              <w:rPr>
+                <w:noProof/>
+              </w:rPr>
+              <w:fldChar w:fldCharType="end"/>
+            </w:r>
+            <w:r>
+              <w:t xml:space="preserve"> - Test 12 - User Credentials File</w:t>
+            </w:r>
+          </w:p>
+          <w:p>
+            <w:pPr>
+              <w:keepNext/>
+            </w:pPr>
+            <w:r>
+              <w:rPr>
+                <w:noProof/>
+              </w:rPr>
+              <w:drawing>
+                <wp:inline distT="0" distB="0" distL="0" distR="0" wp14:anchorId="517E4314" wp14:editId="52870C19">
+                  <wp:extent cx="5155556" cy="754541"/>
+                  <wp:effectExtent l="0" t="0" r="7620" b="7620"/>
+                  <wp:docPr id="33" name="Picture 33"/>
+                  <wp:cNvGraphicFramePr>
+                    <a:graphicFrameLocks xmlns:a="http://schemas.openxmlformats.org/drawingml/2006/main" noChangeAspect="1"/>
+                  </wp:cNvGraphicFramePr>
+                  <a:graphic xmlns:a="http://schemas.openxmlformats.org/drawingml/2006/main">
+                    <a:graphicData uri="http://schemas.openxmlformats.org/drawingml/2006/picture">
+                      <pic:pic xmlns:pic="http://schemas.openxmlformats.org/drawingml/2006/picture">
+                        <pic:nvPicPr>
+                          <pic:cNvPr id="1" name=""/>
+                          <pic:cNvPicPr/>
+                        </pic:nvPicPr>
+                        <pic:blipFill>
+                          <a:blip r:embed="rId48"/>
+                          <a:stretch>
+                            <a:fillRect/>
+                          </a:stretch>
+                        </pic:blipFill>
+                        <pic:spPr>
+                          <a:xfrm>
+                            <a:off x="0" y="0"/>
                             <a:ext cx="5250530" cy="768441"/>
                           </a:xfrm>
                           <a:prstGeom prst="rect">
@@ -9561,14 +9780,27 @@
             <w:r>
               <w:t xml:space="preserve">Figure </w:t>
             </w:r>
-            <w:fldSimple w:instr=" SEQ Figure \* ARABIC ">
-              <w:r>
-                <w:rPr>
-                  <w:noProof/>
-                </w:rPr>
-                <w:t>25</w:t>
-              </w:r>
-            </w:fldSimple>
+            <w:r>
+              <w:fldChar w:fldCharType="begin"/>
+            </w:r>
+            <w:r>
+              <w:instrText xml:space="preserve"> SEQ Figure \* ARABIC </w:instrText>
+            </w:r>
+            <w:r>
+              <w:fldChar w:fldCharType="separate"/>
+            </w:r>
+            <w:r>
+              <w:rPr>
+                <w:noProof/>
+              </w:rPr>
+              <w:t>25</w:t>
+            </w:r>
+            <w:r>
+              <w:rPr>
+                <w:noProof/>
+              </w:rPr>
+              <w:fldChar w:fldCharType="end"/>
+            </w:r>
             <w:r>
               <w:t xml:space="preserve"> - Test 12 - </w:t>
             </w:r>
@@ -9887,13 +10119,8 @@
           </w:tcPr>
           <w:p>
             <w:r>
-              <w:t xml:space="preserve">Computer running Ubuntu </w:t>
-            </w:r>
-            <w:proofErr w:type="gramStart"/>
-            <w:r>
-              <w:t>Image</w:t>
-            </w:r>
-            <w:proofErr w:type="gramEnd"/>
+              <w:t>Computer running Ubuntu Image</w:t>
+            </w:r>
           </w:p>
           <w:p>
             <w:r>
@@ -10095,7 +10322,7 @@
             <w:r>
               <w:t xml:space="preserve">Test Video: </w:t>
             </w:r>
-            <w:hyperlink r:id="rId48" w:history="1">
+            <w:hyperlink r:id="rId49" w:history="1">
               <w:r>
                 <w:rPr>
                   <w:rStyle w:val="Hyperlink"/>
@@ -10131,7 +10358,7 @@
                           <pic:cNvPicPr/>
                         </pic:nvPicPr>
                         <pic:blipFill>
-                          <a:blip r:embed="rId49"/>
+                          <a:blip r:embed="rId50"/>
                           <a:stretch>
                             <a:fillRect/>
                           </a:stretch>
@@ -10159,14 +10386,27 @@
             <w:r>
               <w:t xml:space="preserve">Figure </w:t>
             </w:r>
-            <w:fldSimple w:instr=" SEQ Figure \* ARABIC ">
-              <w:r>
-                <w:rPr>
-                  <w:noProof/>
-                </w:rPr>
-                <w:t>26</w:t>
-              </w:r>
-            </w:fldSimple>
+            <w:r>
+              <w:fldChar w:fldCharType="begin"/>
+            </w:r>
+            <w:r>
+              <w:instrText xml:space="preserve"> SEQ Figure \* ARABIC </w:instrText>
+            </w:r>
+            <w:r>
+              <w:fldChar w:fldCharType="separate"/>
+            </w:r>
+            <w:r>
+              <w:rPr>
+                <w:noProof/>
+              </w:rPr>
+              <w:t>26</w:t>
+            </w:r>
+            <w:r>
+              <w:rPr>
+                <w:noProof/>
+              </w:rPr>
+              <w:fldChar w:fldCharType="end"/>
+            </w:r>
             <w:r>
               <w:t xml:space="preserve"> - Test 14 - Contacts Dropdown/Pane showing all users except current</w:t>
             </w:r>
@@ -10500,13 +10740,8 @@
           </w:tcPr>
           <w:p>
             <w:r>
-              <w:t xml:space="preserve">Computer running Ubuntu </w:t>
-            </w:r>
-            <w:proofErr w:type="gramStart"/>
-            <w:r>
-              <w:t>Image</w:t>
-            </w:r>
-            <w:proofErr w:type="gramEnd"/>
+              <w:t>Computer running Ubuntu Image</w:t>
+            </w:r>
           </w:p>
           <w:p>
             <w:r>
@@ -10699,7 +10934,7 @@
             <w:r>
               <w:t xml:space="preserve">Test Video: </w:t>
             </w:r>
-            <w:hyperlink r:id="rId50" w:history="1">
+            <w:hyperlink r:id="rId51" w:history="1">
               <w:r>
                 <w:rPr>
                   <w:rStyle w:val="Hyperlink"/>
@@ -10742,7 +10977,7 @@
                           </pic:cNvPicPr>
                         </pic:nvPicPr>
                         <pic:blipFill>
-                          <a:blip r:embed="rId51">
+                          <a:blip r:embed="rId52">
                             <a:extLst>
                               <a:ext uri="{28A0092B-C50C-407E-A947-70E740481C1C}">
                                 <a14:useLocalDpi xmlns:a14="http://schemas.microsoft.com/office/drawing/2010/main" val="0"/>
@@ -10778,14 +11013,27 @@
             <w:r>
               <w:t xml:space="preserve">Figure </w:t>
             </w:r>
-            <w:fldSimple w:instr=" SEQ Figure \* ARABIC ">
-              <w:r>
-                <w:rPr>
-                  <w:noProof/>
-                </w:rPr>
-                <w:t>27</w:t>
-              </w:r>
-            </w:fldSimple>
+            <w:r>
+              <w:fldChar w:fldCharType="begin"/>
+            </w:r>
+            <w:r>
+              <w:instrText xml:space="preserve"> SEQ Figure \* ARABIC </w:instrText>
+            </w:r>
+            <w:r>
+              <w:fldChar w:fldCharType="separate"/>
+            </w:r>
+            <w:r>
+              <w:rPr>
+                <w:noProof/>
+              </w:rPr>
+              <w:t>27</w:t>
+            </w:r>
+            <w:r>
+              <w:rPr>
+                <w:noProof/>
+              </w:rPr>
+              <w:fldChar w:fldCharType="end"/>
+            </w:r>
             <w:r>
               <w:t xml:space="preserve"> - Test 16 - Adding Channel</w:t>
             </w:r>
@@ -10816,7 +11064,7 @@
                           </pic:cNvPicPr>
                         </pic:nvPicPr>
                         <pic:blipFill>
-                          <a:blip r:embed="rId52" cstate="print">
+                          <a:blip r:embed="rId53" cstate="print">
                             <a:extLst>
                               <a:ext uri="{28A0092B-C50C-407E-A947-70E740481C1C}">
                                 <a14:useLocalDpi xmlns:a14="http://schemas.microsoft.com/office/drawing/2010/main" val="0"/>
@@ -10852,14 +11100,27 @@
             <w:r>
               <w:t xml:space="preserve">Figure </w:t>
             </w:r>
-            <w:fldSimple w:instr=" SEQ Figure \* ARABIC ">
-              <w:r>
-                <w:rPr>
-                  <w:noProof/>
-                </w:rPr>
-                <w:t>28</w:t>
-              </w:r>
-            </w:fldSimple>
+            <w:r>
+              <w:fldChar w:fldCharType="begin"/>
+            </w:r>
+            <w:r>
+              <w:instrText xml:space="preserve"> SEQ Figure \* ARABIC </w:instrText>
+            </w:r>
+            <w:r>
+              <w:fldChar w:fldCharType="separate"/>
+            </w:r>
+            <w:r>
+              <w:rPr>
+                <w:noProof/>
+              </w:rPr>
+              <w:t>28</w:t>
+            </w:r>
+            <w:r>
+              <w:rPr>
+                <w:noProof/>
+              </w:rPr>
+              <w:fldChar w:fldCharType="end"/>
+            </w:r>
             <w:r>
               <w:t xml:space="preserve"> - Test 16 - </w:t>
             </w:r>
@@ -10893,7 +11154,7 @@
                           </pic:cNvPicPr>
                         </pic:nvPicPr>
                         <pic:blipFill>
-                          <a:blip r:embed="rId53">
+                          <a:blip r:embed="rId54">
                             <a:extLst>
                               <a:ext uri="{28A0092B-C50C-407E-A947-70E740481C1C}">
                                 <a14:useLocalDpi xmlns:a14="http://schemas.microsoft.com/office/drawing/2010/main" val="0"/>
@@ -10929,14 +11190,27 @@
             <w:r>
               <w:t xml:space="preserve">Figure </w:t>
             </w:r>
-            <w:fldSimple w:instr=" SEQ Figure \* ARABIC ">
-              <w:r>
-                <w:rPr>
-                  <w:noProof/>
-                </w:rPr>
-                <w:t>29</w:t>
-              </w:r>
-            </w:fldSimple>
+            <w:r>
+              <w:fldChar w:fldCharType="begin"/>
+            </w:r>
+            <w:r>
+              <w:instrText xml:space="preserve"> SEQ Figure \* ARABIC </w:instrText>
+            </w:r>
+            <w:r>
+              <w:fldChar w:fldCharType="separate"/>
+            </w:r>
+            <w:r>
+              <w:rPr>
+                <w:noProof/>
+              </w:rPr>
+              <w:t>29</w:t>
+            </w:r>
+            <w:r>
+              <w:rPr>
+                <w:noProof/>
+              </w:rPr>
+              <w:fldChar w:fldCharType="end"/>
+            </w:r>
             <w:r>
               <w:t xml:space="preserve"> - Test 16 - New channel added to room config file.</w:t>
             </w:r>
@@ -10972,7 +11246,7 @@
                           </pic:cNvPicPr>
                         </pic:nvPicPr>
                         <pic:blipFill>
-                          <a:blip r:embed="rId54">
+                          <a:blip r:embed="rId55">
                             <a:extLst>
                               <a:ext uri="{28A0092B-C50C-407E-A947-70E740481C1C}">
                                 <a14:useLocalDpi xmlns:a14="http://schemas.microsoft.com/office/drawing/2010/main" val="0"/>
@@ -11008,14 +11282,27 @@
             <w:r>
               <w:t xml:space="preserve">Figure </w:t>
             </w:r>
-            <w:fldSimple w:instr=" SEQ Figure \* ARABIC ">
-              <w:r>
-                <w:rPr>
-                  <w:noProof/>
-                </w:rPr>
-                <w:t>30</w:t>
-              </w:r>
-            </w:fldSimple>
+            <w:r>
+              <w:fldChar w:fldCharType="begin"/>
+            </w:r>
+            <w:r>
+              <w:instrText xml:space="preserve"> SEQ Figure \* ARABIC </w:instrText>
+            </w:r>
+            <w:r>
+              <w:fldChar w:fldCharType="separate"/>
+            </w:r>
+            <w:r>
+              <w:rPr>
+                <w:noProof/>
+              </w:rPr>
+              <w:t>30</w:t>
+            </w:r>
+            <w:r>
+              <w:rPr>
+                <w:noProof/>
+              </w:rPr>
+              <w:fldChar w:fldCharType="end"/>
+            </w:r>
             <w:r>
               <w:t xml:space="preserve"> - Test 16 [Failed] - Added Channel still in file after deletion.</w:t>
             </w:r>
@@ -11052,7 +11339,7 @@
                           </pic:cNvPicPr>
                         </pic:nvPicPr>
                         <pic:blipFill>
-                          <a:blip r:embed="rId55">
+                          <a:blip r:embed="rId56">
                             <a:extLst>
                               <a:ext uri="{28A0092B-C50C-407E-A947-70E740481C1C}">
                                 <a14:useLocalDpi xmlns:a14="http://schemas.microsoft.com/office/drawing/2010/main" val="0"/>
@@ -11088,14 +11375,27 @@
             <w:r>
               <w:t xml:space="preserve">Figure </w:t>
             </w:r>
-            <w:fldSimple w:instr=" SEQ Figure \* ARABIC ">
-              <w:r>
-                <w:rPr>
-                  <w:noProof/>
-                </w:rPr>
-                <w:t>31</w:t>
-              </w:r>
-            </w:fldSimple>
+            <w:r>
+              <w:fldChar w:fldCharType="begin"/>
+            </w:r>
+            <w:r>
+              <w:instrText xml:space="preserve"> SEQ Figure \* ARABIC </w:instrText>
+            </w:r>
+            <w:r>
+              <w:fldChar w:fldCharType="separate"/>
+            </w:r>
+            <w:r>
+              <w:rPr>
+                <w:noProof/>
+              </w:rPr>
+              <w:t>31</w:t>
+            </w:r>
+            <w:r>
+              <w:rPr>
+                <w:noProof/>
+              </w:rPr>
+              <w:fldChar w:fldCharType="end"/>
+            </w:r>
             <w:r>
               <w:t xml:space="preserve"> - Test 16 - Channel removed from dropdown and file after deletion</w:t>
             </w:r>
@@ -11426,13 +11726,8 @@
           </w:tcPr>
           <w:p>
             <w:r>
-              <w:t xml:space="preserve">Computer running Ubuntu </w:t>
-            </w:r>
-            <w:proofErr w:type="gramStart"/>
-            <w:r>
-              <w:t>Image</w:t>
-            </w:r>
-            <w:proofErr w:type="gramEnd"/>
+              <w:t>Computer running Ubuntu Image</w:t>
+            </w:r>
           </w:p>
           <w:p>
             <w:r>
@@ -11633,7 +11928,7 @@
             <w:r>
               <w:t xml:space="preserve">Test Video: </w:t>
             </w:r>
-            <w:hyperlink r:id="rId56" w:history="1">
+            <w:hyperlink r:id="rId57" w:history="1">
               <w:r>
                 <w:rPr>
                   <w:rStyle w:val="Hyperlink"/>
@@ -11669,7 +11964,7 @@
                           <pic:cNvPicPr/>
                         </pic:nvPicPr>
                         <pic:blipFill rotWithShape="1">
-                          <a:blip r:embed="rId33"/>
+                          <a:blip r:embed="rId34"/>
                           <a:srcRect t="69201" r="85621" b="6727"/>
                           <a:stretch/>
                         </pic:blipFill>
@@ -11704,14 +11999,27 @@
             <w:r>
               <w:t xml:space="preserve">Figure </w:t>
             </w:r>
-            <w:fldSimple w:instr=" SEQ Figure \* ARABIC ">
-              <w:r>
-                <w:rPr>
-                  <w:noProof/>
-                </w:rPr>
-                <w:t>32</w:t>
-              </w:r>
-            </w:fldSimple>
+            <w:r>
+              <w:fldChar w:fldCharType="begin"/>
+            </w:r>
+            <w:r>
+              <w:instrText xml:space="preserve"> SEQ Figure \* ARABIC </w:instrText>
+            </w:r>
+            <w:r>
+              <w:fldChar w:fldCharType="separate"/>
+            </w:r>
+            <w:r>
+              <w:rPr>
+                <w:noProof/>
+              </w:rPr>
+              <w:t>32</w:t>
+            </w:r>
+            <w:r>
+              <w:rPr>
+                <w:noProof/>
+              </w:rPr>
+              <w:fldChar w:fldCharType="end"/>
+            </w:r>
             <w:r>
               <w:t xml:space="preserve"> - Test 18 - User1 status set to Online.</w:t>
             </w:r>
@@ -11741,7 +12049,7 @@
                           <pic:cNvPicPr/>
                         </pic:nvPicPr>
                         <pic:blipFill rotWithShape="1">
-                          <a:blip r:embed="rId33"/>
+                          <a:blip r:embed="rId34"/>
                           <a:srcRect l="59048"/>
                           <a:stretch/>
                         </pic:blipFill>
@@ -11776,14 +12084,27 @@
             <w:r>
               <w:t xml:space="preserve">Figure </w:t>
             </w:r>
-            <w:fldSimple w:instr=" SEQ Figure \* ARABIC ">
-              <w:r>
-                <w:rPr>
-                  <w:noProof/>
-                </w:rPr>
-                <w:t>33</w:t>
-              </w:r>
-            </w:fldSimple>
+            <w:r>
+              <w:fldChar w:fldCharType="begin"/>
+            </w:r>
+            <w:r>
+              <w:instrText xml:space="preserve"> SEQ Figure \* ARABIC </w:instrText>
+            </w:r>
+            <w:r>
+              <w:fldChar w:fldCharType="separate"/>
+            </w:r>
+            <w:r>
+              <w:rPr>
+                <w:noProof/>
+              </w:rPr>
+              <w:t>33</w:t>
+            </w:r>
+            <w:r>
+              <w:rPr>
+                <w:noProof/>
+              </w:rPr>
+              <w:fldChar w:fldCharType="end"/>
+            </w:r>
             <w:r>
               <w:t xml:space="preserve"> </w:t>
             </w:r>
@@ -11818,7 +12139,7 @@
                           <pic:cNvPicPr/>
                         </pic:nvPicPr>
                         <pic:blipFill rotWithShape="1">
-                          <a:blip r:embed="rId57"/>
+                          <a:blip r:embed="rId58"/>
                           <a:srcRect t="71366" r="86499" b="7036"/>
                           <a:stretch/>
                         </pic:blipFill>
@@ -11853,14 +12174,27 @@
             <w:r>
               <w:t xml:space="preserve">Figure </w:t>
             </w:r>
-            <w:fldSimple w:instr=" SEQ Figure \* ARABIC ">
-              <w:r>
-                <w:rPr>
-                  <w:noProof/>
-                </w:rPr>
-                <w:t>34</w:t>
-              </w:r>
-            </w:fldSimple>
+            <w:r>
+              <w:fldChar w:fldCharType="begin"/>
+            </w:r>
+            <w:r>
+              <w:instrText xml:space="preserve"> SEQ Figure \* ARABIC </w:instrText>
+            </w:r>
+            <w:r>
+              <w:fldChar w:fldCharType="separate"/>
+            </w:r>
+            <w:r>
+              <w:rPr>
+                <w:noProof/>
+              </w:rPr>
+              <w:t>34</w:t>
+            </w:r>
+            <w:r>
+              <w:rPr>
+                <w:noProof/>
+              </w:rPr>
+              <w:fldChar w:fldCharType="end"/>
+            </w:r>
             <w:r>
               <w:t xml:space="preserve"> </w:t>
             </w:r>
@@ -11868,13 +12202,8 @@
               <w:t>- Test 18 - User1 status set to</w:t>
             </w:r>
             <w:r>
-              <w:t xml:space="preserve"> </w:t>
-            </w:r>
-            <w:proofErr w:type="gramStart"/>
-            <w:r>
-              <w:t>offline</w:t>
-            </w:r>
-            <w:proofErr w:type="gramEnd"/>
+              <w:t xml:space="preserve"> offline</w:t>
+            </w:r>
           </w:p>
           <w:p>
             <w:pPr>
@@ -11900,7 +12229,7 @@
                           <pic:cNvPicPr/>
                         </pic:nvPicPr>
                         <pic:blipFill rotWithShape="1">
-                          <a:blip r:embed="rId57"/>
+                          <a:blip r:embed="rId58"/>
                           <a:srcRect l="58759"/>
                           <a:stretch/>
                         </pic:blipFill>
@@ -11935,14 +12264,27 @@
             <w:r>
               <w:t xml:space="preserve">Figure </w:t>
             </w:r>
-            <w:fldSimple w:instr=" SEQ Figure \* ARABIC ">
-              <w:r>
-                <w:rPr>
-                  <w:noProof/>
-                </w:rPr>
-                <w:t>35</w:t>
-              </w:r>
-            </w:fldSimple>
+            <w:r>
+              <w:fldChar w:fldCharType="begin"/>
+            </w:r>
+            <w:r>
+              <w:instrText xml:space="preserve"> SEQ Figure \* ARABIC </w:instrText>
+            </w:r>
+            <w:r>
+              <w:fldChar w:fldCharType="separate"/>
+            </w:r>
+            <w:r>
+              <w:rPr>
+                <w:noProof/>
+              </w:rPr>
+              <w:t>35</w:t>
+            </w:r>
+            <w:r>
+              <w:rPr>
+                <w:noProof/>
+              </w:rPr>
+              <w:fldChar w:fldCharType="end"/>
+            </w:r>
             <w:r>
               <w:t xml:space="preserve"> </w:t>
             </w:r>
@@ -12283,11 +12625,9 @@
             <w:r>
               <w:t xml:space="preserve">Computer running Ubuntu </w:t>
             </w:r>
-            <w:proofErr w:type="gramStart"/>
             <w:r>
               <w:t>Image</w:t>
             </w:r>
-            <w:proofErr w:type="gramEnd"/>
           </w:p>
           <w:p>
             <w:r>
@@ -12499,17 +12839,9 @@
               <w:keepNext/>
             </w:pPr>
             <w:r>
-              <w:t xml:space="preserve">Test </w:t>
-            </w:r>
-            <w:proofErr w:type="gramStart"/>
-            <w:r>
-              <w:t>Video :</w:t>
-            </w:r>
-            <w:proofErr w:type="gramEnd"/>
-            <w:r>
-              <w:t xml:space="preserve"> </w:t>
-            </w:r>
-            <w:hyperlink r:id="rId58" w:history="1">
+              <w:t xml:space="preserve">Test Video : </w:t>
+            </w:r>
+            <w:hyperlink r:id="rId59" w:history="1">
               <w:r>
                 <w:rPr>
                   <w:rStyle w:val="Hyperlink"/>
@@ -12546,7 +12878,7 @@
                           <pic:cNvPicPr/>
                         </pic:nvPicPr>
                         <pic:blipFill>
-                          <a:blip r:embed="rId59"/>
+                          <a:blip r:embed="rId60"/>
                           <a:stretch>
                             <a:fillRect/>
                           </a:stretch>
@@ -12574,22 +12906,33 @@
             <w:r>
               <w:t xml:space="preserve">Figure </w:t>
             </w:r>
-            <w:fldSimple w:instr=" SEQ Figure \* ARABIC ">
-              <w:r>
-                <w:rPr>
-                  <w:noProof/>
-                </w:rPr>
-                <w:t>36</w:t>
-              </w:r>
-            </w:fldSimple>
-            <w:r>
-              <w:t xml:space="preserve"> - Test 19 - Set-up prior to sending </w:t>
-            </w:r>
-            <w:proofErr w:type="gramStart"/>
-            <w:r>
-              <w:t>message</w:t>
-            </w:r>
-            <w:proofErr w:type="gramEnd"/>
+            <w:r>
+              <w:fldChar w:fldCharType="begin"/>
+            </w:r>
+            <w:r>
+              <w:instrText xml:space="preserve"> SEQ Figure \* ARABI</w:instrText>
+            </w:r>
+            <w:r>
+              <w:instrText xml:space="preserve">C </w:instrText>
+            </w:r>
+            <w:r>
+              <w:fldChar w:fldCharType="separate"/>
+            </w:r>
+            <w:r>
+              <w:rPr>
+                <w:noProof/>
+              </w:rPr>
+              <w:t>36</w:t>
+            </w:r>
+            <w:r>
+              <w:rPr>
+                <w:noProof/>
+              </w:rPr>
+              <w:fldChar w:fldCharType="end"/>
+            </w:r>
+            <w:r>
+              <w:t xml:space="preserve"> - Test 19 - Set-up prior to sending message</w:t>
+            </w:r>
           </w:p>
           <w:p>
             <w:pPr>
@@ -12617,7 +12960,7 @@
                           </pic:cNvPicPr>
                         </pic:nvPicPr>
                         <pic:blipFill>
-                          <a:blip r:embed="rId60" cstate="print">
+                          <a:blip r:embed="rId61" cstate="print">
                             <a:extLst>
                               <a:ext uri="{28A0092B-C50C-407E-A947-70E740481C1C}">
                                 <a14:useLocalDpi xmlns:a14="http://schemas.microsoft.com/office/drawing/2010/main" val="0"/>
@@ -12653,22 +12996,30 @@
             <w:r>
               <w:t xml:space="preserve">Figure </w:t>
             </w:r>
-            <w:fldSimple w:instr=" SEQ Figure \* ARABIC ">
-              <w:r>
-                <w:rPr>
-                  <w:noProof/>
-                </w:rPr>
-                <w:t>37</w:t>
-              </w:r>
-            </w:fldSimple>
-            <w:r>
-              <w:t xml:space="preserve"> - Test 19 - Result with timer after sending/receiving </w:t>
-            </w:r>
-            <w:proofErr w:type="gramStart"/>
-            <w:r>
-              <w:t>message</w:t>
-            </w:r>
-            <w:proofErr w:type="gramEnd"/>
+            <w:r>
+              <w:fldChar w:fldCharType="begin"/>
+            </w:r>
+            <w:r>
+              <w:instrText xml:space="preserve"> SEQ Figure \* ARABIC </w:instrText>
+            </w:r>
+            <w:r>
+              <w:fldChar w:fldCharType="separate"/>
+            </w:r>
+            <w:r>
+              <w:rPr>
+                <w:noProof/>
+              </w:rPr>
+              <w:t>37</w:t>
+            </w:r>
+            <w:r>
+              <w:rPr>
+                <w:noProof/>
+              </w:rPr>
+              <w:fldChar w:fldCharType="end"/>
+            </w:r>
+            <w:r>
+              <w:t xml:space="preserve"> - Test 19 - Result with timer after sending/receiving message</w:t>
+            </w:r>
           </w:p>
           <w:p>
             <w:pPr>
@@ -12695,7 +13046,7 @@
                           <pic:cNvPicPr/>
                         </pic:nvPicPr>
                         <pic:blipFill>
-                          <a:blip r:embed="rId61"/>
+                          <a:blip r:embed="rId62"/>
                           <a:stretch>
                             <a:fillRect/>
                           </a:stretch>
@@ -12723,14 +13074,27 @@
             <w:r>
               <w:t xml:space="preserve">Figure </w:t>
             </w:r>
-            <w:fldSimple w:instr=" SEQ Figure \* ARABIC ">
-              <w:r>
-                <w:rPr>
-                  <w:noProof/>
-                </w:rPr>
-                <w:t>38</w:t>
-              </w:r>
-            </w:fldSimple>
+            <w:r>
+              <w:fldChar w:fldCharType="begin"/>
+            </w:r>
+            <w:r>
+              <w:instrText xml:space="preserve"> SEQ Figure \* ARABIC </w:instrText>
+            </w:r>
+            <w:r>
+              <w:fldChar w:fldCharType="separate"/>
+            </w:r>
+            <w:r>
+              <w:rPr>
+                <w:noProof/>
+              </w:rPr>
+              <w:t>38</w:t>
+            </w:r>
+            <w:r>
+              <w:rPr>
+                <w:noProof/>
+              </w:rPr>
+              <w:fldChar w:fldCharType="end"/>
+            </w:r>
             <w:r>
               <w:t xml:space="preserve"> - Test 19 - Results Table and Average time</w:t>
             </w:r>
@@ -12824,17 +13188,7 @@
         <w:t xml:space="preserve">While most tests passed, some errors were raised in the testing process. </w:t>
       </w:r>
       <w:r>
-        <w:t xml:space="preserve">The online/offline visualisation mostly works except for when a user who was online forcibly closes the application, where the user stays visible as being online. This would likely be able to be fixed by adding the same code that notifies other users of their online status to force close event prior to the end of the application. There was also a slight bug where if a user goes offline in </w:t>
-      </w:r>
-      <w:proofErr w:type="spellStart"/>
-      <w:proofErr w:type="gramStart"/>
-      <w:r>
-        <w:t>a</w:t>
-      </w:r>
-      <w:proofErr w:type="spellEnd"/>
-      <w:proofErr w:type="gramEnd"/>
-      <w:r>
-        <w:t xml:space="preserve"> active chatroom they can still </w:t>
+        <w:t xml:space="preserve">The online/offline visualisation mostly works except for when a user who was online forcibly closes the application, where the user stays visible as being online. This would likely be able to be fixed by adding the same code that notifies other users of their online status to force close event prior to the end of the application. There was also a slight bug where if a user goes offline in a active chatroom they can still </w:t>
       </w:r>
       <w:r>
         <w:t>see the</w:t>
@@ -12849,15 +13203,7 @@
         <w:t xml:space="preserve"> automatic trigger of the refres</w:t>
       </w:r>
       <w:r>
-        <w:t xml:space="preserve">h button when the user leaves the online settings would be a recommended solution. Finally, when testing the login and doing an incorrect login, the test passed in terms of purpose, however an error was found with the contacts page where the online contacts are duplicated. This is likely an issue with loading users where they are loaded on the login buttons click but prior to the username/password validation. The pop-ups for incorrect login fields also </w:t>
-      </w:r>
-      <w:proofErr w:type="gramStart"/>
-      <w:r>
-        <w:t>has</w:t>
-      </w:r>
-      <w:proofErr w:type="gramEnd"/>
-      <w:r>
-        <w:t xml:space="preserve"> an issue where only one incorrect combo triggers a pop-up. </w:t>
+        <w:t xml:space="preserve">h button when the user leaves the online settings would be a recommended solution. Finally, when testing the login and doing an incorrect login, the test passed in terms of purpose, however an error was found with the contacts page where the online contacts are duplicated. This is likely an issue with loading users where they are loaded on the login buttons click but prior to the username/password validation. The pop-ups for incorrect login fields also has an issue where only one incorrect combo triggers a pop-up. </w:t>
       </w:r>
       <w:r>
         <w:t>Aside from errors, Test 06’s survey responses may be used in</w:t>
@@ -12870,7 +13216,7 @@
       </w:r>
     </w:p>
     <w:sectPr>
-      <w:footerReference w:type="default" r:id="rId62"/>
+      <w:footerReference w:type="default" r:id="rId63"/>
       <w:pgSz w:w="11906" w:h="16838"/>
       <w:pgMar w:top="1440" w:right="1440" w:bottom="1440" w:left="1440" w:header="708" w:footer="708" w:gutter="0"/>
       <w:pgNumType w:start="0"/>
@@ -12924,6 +13270,7 @@
         <w:docPartUnique/>
       </w:docPartObj>
     </w:sdtPr>
+    <w:sdtEndPr/>
     <w:sdtContent>
       <w:sdt>
         <w:sdtPr>
@@ -12933,6 +13280,7 @@
             <w:docPartUnique/>
           </w:docPartObj>
         </w:sdtPr>
+        <w:sdtEndPr/>
         <w:sdtContent>
           <w:p>
             <w:pPr>
@@ -14149,12 +14497,7 @@
 </file>
 
 <file path=customXml/item3.xml><?xml version="1.0" encoding="utf-8"?>
-<?mso-contentType ?>
-<FormTemplates xmlns="http://schemas.microsoft.com/sharepoint/v3/contenttype/forms">
-  <Display>DocumentLibraryForm</Display>
-  <Edit>DocumentLibraryForm</Edit>
-  <New>DocumentLibraryForm</New>
-</FormTemplates>
+<b:Sources xmlns:b="http://schemas.openxmlformats.org/officeDocument/2006/bibliography" xmlns="http://schemas.openxmlformats.org/officeDocument/2006/bibliography" SelectedStyle="\APASixthEditionOfficeOnline.xsl" StyleName="APA" Version="6"/>
 </file>
 
 <file path=customXml/item4.xml><?xml version="1.0" encoding="utf-8"?>
@@ -14316,7 +14659,12 @@
 </file>
 
 <file path=customXml/item5.xml><?xml version="1.0" encoding="utf-8"?>
-<b:Sources xmlns:b="http://schemas.openxmlformats.org/officeDocument/2006/bibliography" xmlns="http://schemas.openxmlformats.org/officeDocument/2006/bibliography" SelectedStyle="\APASixthEditionOfficeOnline.xsl" StyleName="APA" Version="6"/>
+<?mso-contentType ?>
+<FormTemplates xmlns="http://schemas.microsoft.com/sharepoint/v3/contenttype/forms">
+  <Display>DocumentLibraryForm</Display>
+  <Edit>DocumentLibraryForm</Edit>
+  <New>DocumentLibraryForm</New>
+</FormTemplates>
 </file>
 
 <file path=customXml/itemProps1.xml><?xml version="1.0" encoding="utf-8"?>
@@ -14337,9 +14685,9 @@
 </file>
 
 <file path=customXml/itemProps3.xml><?xml version="1.0" encoding="utf-8"?>
-<ds:datastoreItem xmlns:ds="http://schemas.openxmlformats.org/officeDocument/2006/customXml" ds:itemID="{DE1BF22A-E760-4508-A4A4-FD1B786E318D}">
+<ds:datastoreItem xmlns:ds="http://schemas.openxmlformats.org/officeDocument/2006/customXml" ds:itemID="{256E4072-1FAF-4E32-8EDE-2E6E23320C56}">
   <ds:schemaRefs>
-    <ds:schemaRef ds:uri="http://schemas.microsoft.com/sharepoint/v3/contenttype/forms"/>
+    <ds:schemaRef ds:uri="http://schemas.openxmlformats.org/officeDocument/2006/bibliography"/>
   </ds:schemaRefs>
 </ds:datastoreItem>
 </file>
@@ -14363,9 +14711,9 @@
 </file>
 
 <file path=customXml/itemProps5.xml><?xml version="1.0" encoding="utf-8"?>
-<ds:datastoreItem xmlns:ds="http://schemas.openxmlformats.org/officeDocument/2006/customXml" ds:itemID="{256E4072-1FAF-4E32-8EDE-2E6E23320C56}">
+<ds:datastoreItem xmlns:ds="http://schemas.openxmlformats.org/officeDocument/2006/customXml" ds:itemID="{DE1BF22A-E760-4508-A4A4-FD1B786E318D}">
   <ds:schemaRefs>
-    <ds:schemaRef ds:uri="http://schemas.openxmlformats.org/officeDocument/2006/bibliography"/>
+    <ds:schemaRef ds:uri="http://schemas.microsoft.com/sharepoint/v3/contenttype/forms"/>
   </ds:schemaRefs>
 </ds:datastoreItem>
 </file>
</xml_diff>